<commit_message>
Alcance y algunos cambios en entregables
</commit_message>
<xml_diff>
--- a/doc/Estudio de Factibilidad.docx
+++ b/doc/Estudio de Factibilidad.docx
@@ -1,6 +1,6 @@
 
 <file path=word/document.xml><?xml version="1.0" encoding="utf-8"?>
-<w:document xmlns:wpc="http://schemas.microsoft.com/office/word/2010/wordprocessingCanvas" xmlns:cx="http://schemas.microsoft.com/office/drawing/2014/chartex" xmlns:cx1="http://schemas.microsoft.com/office/drawing/2015/9/8/chartex" xmlns:cx2="http://schemas.microsoft.com/office/drawing/2015/10/21/chartex" xmlns:mc="http://schemas.openxmlformats.org/markup-compatibility/2006" xmlns:o="urn:schemas-microsoft-com:office:office" xmlns:r="http://schemas.openxmlformats.org/officeDocument/2006/relationships" xmlns:m="http://schemas.openxmlformats.org/officeDocument/2006/math" xmlns:v="urn:schemas-microsoft-com:vml" xmlns:wp14="http://schemas.microsoft.com/office/word/2010/wordprocessingDrawing" xmlns:wp="http://schemas.openxmlformats.org/drawingml/2006/wordprocessingDrawing" xmlns:w10="urn:schemas-microsoft-com:office:word" xmlns:w="http://schemas.openxmlformats.org/wordprocessingml/2006/main" xmlns:w14="http://schemas.microsoft.com/office/word/2010/wordml" xmlns:w15="http://schemas.microsoft.com/office/word/2012/wordml" xmlns:w16se="http://schemas.microsoft.com/office/word/2015/wordml/symex" xmlns:wpg="http://schemas.microsoft.com/office/word/2010/wordprocessingGroup" xmlns:wpi="http://schemas.microsoft.com/office/word/2010/wordprocessingInk" xmlns:wne="http://schemas.microsoft.com/office/word/2006/wordml" xmlns:wps="http://schemas.microsoft.com/office/word/2010/wordprocessingShape" mc:Ignorable="w14 w15 w16se wp14">
+<w:document xmlns:wpc="http://schemas.microsoft.com/office/word/2010/wordprocessingCanvas" xmlns:mo="http://schemas.microsoft.com/office/mac/office/2008/main" xmlns:mc="http://schemas.openxmlformats.org/markup-compatibility/2006" xmlns:mv="urn:schemas-microsoft-com:mac:vml" xmlns:o="urn:schemas-microsoft-com:office:office" xmlns:r="http://schemas.openxmlformats.org/officeDocument/2006/relationships" xmlns:m="http://schemas.openxmlformats.org/officeDocument/2006/math" xmlns:v="urn:schemas-microsoft-com:vml" xmlns:wp14="http://schemas.microsoft.com/office/word/2010/wordprocessingDrawing" xmlns:wp="http://schemas.openxmlformats.org/drawingml/2006/wordprocessingDrawing" xmlns:w10="urn:schemas-microsoft-com:office:word" xmlns:w="http://schemas.openxmlformats.org/wordprocessingml/2006/main" xmlns:w14="http://schemas.microsoft.com/office/word/2010/wordml" xmlns:w15="http://schemas.microsoft.com/office/word/2012/wordml" xmlns:wpg="http://schemas.microsoft.com/office/word/2010/wordprocessingGroup" xmlns:wpi="http://schemas.microsoft.com/office/word/2010/wordprocessingInk" xmlns:wne="http://schemas.microsoft.com/office/word/2006/wordml" xmlns:wps="http://schemas.microsoft.com/office/word/2010/wordprocessingShape" mc:Ignorable="w14 w15 wp14 mv">
   <w:body>
     <w:tbl>
       <w:tblPr>
@@ -34,7 +34,7 @@
                 <w:rFonts w:ascii="Calibri" w:hAnsi="Calibri"/>
                 <w:noProof/>
               </w:rPr>
-              <w:object w:dxaOrig="1440" w:dyaOrig="1440">
+              <w:object w:dxaOrig="1440" w:dyaOrig="1440" w14:anchorId="2E8438BE">
                 <v:shapetype id="_x0000_t75" coordsize="21600,21600" o:spt="75" o:preferrelative="t" path="m@4@5l@4@11@9@11@9@5xe" filled="f" stroked="f">
                   <v:stroke joinstyle="miter"/>
                   <v:formulas>
@@ -58,7 +58,7 @@
                   <v:imagedata r:id="rId8" o:title=""/>
                   <w10:wrap type="square" anchorx="margin" anchory="margin"/>
                 </v:shape>
-                <o:OLEObject Type="Embed" ProgID="PBrush" ShapeID="_x0000_s1026" DrawAspect="Content" ObjectID="_1518461994" r:id="rId9"/>
+                <o:OLEObject Type="Embed" ProgID="PBrush" ShapeID="_x0000_s1026" DrawAspect="Content" ObjectID="_1518600806" r:id="rId9"/>
               </w:object>
             </w:r>
             <w:sdt>
@@ -249,7 +249,7 @@
               <mc:AlternateContent>
                 <mc:Choice Requires="wps">
                   <w:drawing>
-                    <wp:anchor distT="45720" distB="45720" distL="114300" distR="114300" simplePos="0" relativeHeight="251661312" behindDoc="0" locked="0" layoutInCell="1" allowOverlap="1">
+                    <wp:anchor distT="45720" distB="45720" distL="114300" distR="114300" simplePos="0" relativeHeight="251661312" behindDoc="0" locked="0" layoutInCell="1" allowOverlap="1" wp14:anchorId="21819FDA" wp14:editId="04DE24F9">
                       <wp:simplePos x="0" y="0"/>
                       <wp:positionH relativeFrom="column">
                         <wp:align>center</wp:align>
@@ -257,7 +257,7 @@
                       <wp:positionV relativeFrom="paragraph">
                         <wp:posOffset>182880</wp:posOffset>
                       </wp:positionV>
-                      <wp:extent cx="2360930" cy="1404620"/>
+                      <wp:extent cx="2241550" cy="2192655"/>
                       <wp:effectExtent l="0" t="0" r="3175" b="0"/>
                       <wp:wrapSquare wrapText="bothSides"/>
                       <wp:docPr id="217" name="Text Box 2"/>
@@ -273,7 +273,7 @@
                             <wps:spPr bwMode="auto">
                               <a:xfrm>
                                 <a:off x="0" y="0"/>
-                                <a:ext cx="2360930" cy="1404620"/>
+                                <a:ext cx="2241550" cy="2192655"/>
                               </a:xfrm>
                               <a:prstGeom prst="rect">
                                 <a:avLst/>
@@ -382,11 +382,11 @@
                 </mc:Choice>
                 <mc:Fallback>
                   <w:pict>
-                    <v:shapetype id="_x0000_t202" coordsize="21600,21600" o:spt="202" path="m,l,21600r21600,l21600,xe">
+                    <v:shapetype w14:anchorId="21819FDA" id="_x0000_t202" coordsize="21600,21600" o:spt="202" path="m0,0l0,21600,21600,21600,21600,0xe">
                       <v:stroke joinstyle="miter"/>
                       <v:path gradientshapeok="t" o:connecttype="rect"/>
                     </v:shapetype>
-                    <v:shape id="Text Box 2" o:spid="_x0000_s1026" type="#_x0000_t202" style="position:absolute;left:0;text-align:left;margin-left:0;margin-top:14.4pt;width:185.9pt;height:110.6pt;z-index:251661312;visibility:visible;mso-wrap-style:square;mso-width-percent:400;mso-height-percent:200;mso-wrap-distance-left:9pt;mso-wrap-distance-top:3.6pt;mso-wrap-distance-right:9pt;mso-wrap-distance-bottom:3.6pt;mso-position-horizontal:center;mso-position-horizontal-relative:text;mso-position-vertical:absolute;mso-position-vertical-relative:text;mso-width-percent:400;mso-height-percent:200;mso-width-relative:margin;mso-height-relative:margin;v-text-anchor:top" o:gfxdata="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" stroked="f">
+                    <v:shape id="Text_x0020_Box_x0020_2" o:spid="_x0000_s1026" type="#_x0000_t202" style="position:absolute;left:0;text-align:left;margin-left:0;margin-top:14.4pt;width:176.5pt;height:172.65pt;z-index:251661312;visibility:visible;mso-wrap-style:square;mso-width-percent:400;mso-height-percent:200;mso-wrap-distance-left:9pt;mso-wrap-distance-top:3.6pt;mso-wrap-distance-right:9pt;mso-wrap-distance-bottom:3.6pt;mso-position-horizontal:center;mso-position-horizontal-relative:text;mso-position-vertical:absolute;mso-position-vertical-relative:text;mso-width-percent:400;mso-height-percent:200;mso-width-relative:margin;mso-height-relative:margin;v-text-anchor:top" o:gfxdata="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" stroked="f">
                       <v:textbox style="mso-fit-shape-to-text:t">
                         <w:txbxContent>
                           <w:p>
@@ -556,124 +556,362 @@
     </w:p>
     <w:p>
       <w:r>
-        <w:t>Qué se va a hacer, qué NO se va a hacer. Funciones incluidas, excluidas. Dependencias, sistemas que serán reemplazados.</w:t>
-      </w:r>
-    </w:p>
-    <w:p>
-      <w:pPr>
-        <w:pStyle w:val="Heading1"/>
-      </w:pPr>
-      <w:r>
-        <w:t>Beneficios</w:t>
-      </w:r>
-    </w:p>
-    <w:p>
-      <w:r>
-        <w:t xml:space="preserve">¿Por qué se propuso el proyecto? ¿Podemos medir / cuantificar los </w:t>
-      </w:r>
-      <w:r>
-        <w:t>beneficios?</w:t>
-      </w:r>
-    </w:p>
-    <w:p>
-      <w:pPr>
-        <w:pStyle w:val="Heading1"/>
-      </w:pPr>
-      <w:r>
-        <w:t>Factibilidad técnica</w:t>
-      </w:r>
-    </w:p>
-    <w:p>
-      <w:r>
-        <w:t xml:space="preserve">Requerimientos, posible diseño o versiones de software a desarrollar. Número de usuarios, transacciones. </w:t>
-      </w:r>
-    </w:p>
-    <w:p>
-      <w:pPr>
-        <w:pStyle w:val="Heading1"/>
-      </w:pPr>
-      <w:r>
-        <w:t>Planificación y recursos</w:t>
-      </w:r>
-    </w:p>
-    <w:p>
-      <w:r>
-        <w:t>Personal, calendario, equipo, etc.</w:t>
-      </w:r>
-      <w:r>
-        <w:t xml:space="preserve"> Diagrama de Gantt. Puntos de decisión, fechas, interacciones con sistemas externos.</w:t>
-      </w:r>
-      <w:r>
-        <w:t xml:space="preserve"> Presupuesto.</w:t>
-      </w:r>
-    </w:p>
-    <w:p>
-      <w:pPr>
-        <w:pStyle w:val="Heading1"/>
-      </w:pPr>
-      <w:r>
-        <w:t>Alternativas y riesgos</w:t>
-      </w:r>
-    </w:p>
-    <w:p>
-      <w:r>
-        <w:t>¿</w:t>
-      </w:r>
-      <w:r>
-        <w:t>Qué puede salir mal?</w:t>
-      </w:r>
-      <w:r>
-        <w:t xml:space="preserve"> </w:t>
-      </w:r>
-      <w:r>
-        <w:t>¿</w:t>
-      </w:r>
-      <w:r>
-        <w:t>Cómo se supervi</w:t>
-      </w:r>
-      <w:r>
-        <w:t xml:space="preserve">sará el progreso e identificará </w:t>
-      </w:r>
-      <w:r>
-        <w:t>los problemas</w:t>
-      </w:r>
-      <w:r>
-        <w:t>? ¿</w:t>
-      </w:r>
-      <w:r>
-        <w:t>Cuál es el plan B?</w:t>
-      </w:r>
-      <w:r>
-        <w:t xml:space="preserve"> Continuar un sistema, mejorarlo o hacer uno nuevo. Manejo de desarrollo (interno, externo).</w:t>
-      </w:r>
-    </w:p>
-    <w:p>
-      <w:pPr>
-        <w:pStyle w:val="Heading1"/>
-      </w:pPr>
-      <w:r>
-        <w:t>Decisión</w:t>
-      </w:r>
-    </w:p>
-    <w:p>
-      <w:r>
-        <w:t>Qué se hará.</w:t>
-      </w:r>
-    </w:p>
-    <w:p>
-      <w:pPr>
-        <w:pStyle w:val="Heading1"/>
-      </w:pPr>
-      <w:r>
-        <w:t>Reporte (posteriormente)</w:t>
-      </w:r>
-    </w:p>
-    <w:p>
-      <w:r>
-        <w:t>Será un resumen de todo lo planteado aquí, que podrá ser soportado por los documentos/diagramas/cuadros correspondientes.</w:t>
+        <w:t>Este proyecto unificará muchos aspectos del típico salón de clases, desde gestión de clases, profesores estudiantes y aulas, control de notas, horarios de clase entre otras.</w:t>
+      </w:r>
+    </w:p>
+    <w:p>
+      <w:r>
+        <w:t xml:space="preserve">Las funciones dentro del ámbito y naturaleza </w:t>
+      </w:r>
+      <w:r>
+        <w:t>del proyecto</w:t>
+      </w:r>
+      <w:r>
+        <w:t xml:space="preserve"> son:</w:t>
+      </w:r>
+    </w:p>
+    <w:p>
+      <w:pPr>
+        <w:pStyle w:val="ListParagraph"/>
+        <w:numPr>
+          <w:ilvl w:val="0"/>
+          <w:numId w:val="6"/>
+        </w:numPr>
+      </w:pPr>
+      <w:r>
+        <w:t>Registro de estudiantes</w:t>
+      </w:r>
+    </w:p>
+    <w:p>
+      <w:pPr>
+        <w:pStyle w:val="ListParagraph"/>
+        <w:numPr>
+          <w:ilvl w:val="0"/>
+          <w:numId w:val="6"/>
+        </w:numPr>
+      </w:pPr>
+      <w:r>
+        <w:t>Registro del personal docente</w:t>
+      </w:r>
+    </w:p>
+    <w:p>
+      <w:pPr>
+        <w:pStyle w:val="ListParagraph"/>
+        <w:numPr>
+          <w:ilvl w:val="0"/>
+          <w:numId w:val="6"/>
+        </w:numPr>
+      </w:pPr>
+      <w:r>
+        <w:t>Registro de asignaturas con sus interdependencias</w:t>
+      </w:r>
+    </w:p>
+    <w:p>
+      <w:pPr>
+        <w:pStyle w:val="ListParagraph"/>
+        <w:numPr>
+          <w:ilvl w:val="0"/>
+          <w:numId w:val="6"/>
+        </w:numPr>
+      </w:pPr>
+      <w:r>
+        <w:t>Asignación de estudiantes / maestros / asignaturas correspondientes</w:t>
+      </w:r>
+    </w:p>
+    <w:p>
+      <w:pPr>
+        <w:pStyle w:val="ListParagraph"/>
+        <w:numPr>
+          <w:ilvl w:val="0"/>
+          <w:numId w:val="6"/>
+        </w:numPr>
+      </w:pPr>
+      <w:r>
+        <w:t>Matrícula de estudiantes a las asignaturas</w:t>
+      </w:r>
+    </w:p>
+    <w:p>
+      <w:pPr>
+        <w:pStyle w:val="ListParagraph"/>
+        <w:numPr>
+          <w:ilvl w:val="0"/>
+          <w:numId w:val="6"/>
+        </w:numPr>
+      </w:pPr>
+      <w:r>
+        <w:t>Auto matrícula del estudiante a las asignaturas disponibles</w:t>
+      </w:r>
+    </w:p>
+    <w:p>
+      <w:pPr>
+        <w:pStyle w:val="ListParagraph"/>
+        <w:numPr>
+          <w:ilvl w:val="0"/>
+          <w:numId w:val="6"/>
+        </w:numPr>
+      </w:pPr>
+      <w:r>
+        <w:t>Retiro de clases de los estudiantes</w:t>
+      </w:r>
+    </w:p>
+    <w:p>
+      <w:pPr>
+        <w:pStyle w:val="ListParagraph"/>
+        <w:numPr>
+          <w:ilvl w:val="0"/>
+          <w:numId w:val="6"/>
+        </w:numPr>
+      </w:pPr>
+      <w:r>
+        <w:t>Auto retiro de asignatura inscrita del estudiante</w:t>
+      </w:r>
+    </w:p>
+    <w:p>
+      <w:pPr>
+        <w:pStyle w:val="ListParagraph"/>
+        <w:numPr>
+          <w:ilvl w:val="0"/>
+          <w:numId w:val="6"/>
+        </w:numPr>
+      </w:pPr>
+      <w:r>
+        <w:t>Generación de horarios para profesores y estudiantes</w:t>
+      </w:r>
+    </w:p>
+    <w:p>
+      <w:pPr>
+        <w:pStyle w:val="ListParagraph"/>
+        <w:numPr>
+          <w:ilvl w:val="0"/>
+          <w:numId w:val="6"/>
+        </w:numPr>
+      </w:pPr>
+      <w:r>
+        <w:t>Control de notas de los estudiantes</w:t>
+      </w:r>
+    </w:p>
+    <w:p>
+      <w:pPr>
+        <w:pStyle w:val="ListParagraph"/>
+        <w:numPr>
+          <w:ilvl w:val="1"/>
+          <w:numId w:val="6"/>
+        </w:numPr>
+      </w:pPr>
+      <w:r>
+        <w:t>Por semestre</w:t>
+      </w:r>
+    </w:p>
+    <w:p>
+      <w:pPr>
+        <w:pStyle w:val="ListParagraph"/>
+        <w:numPr>
+          <w:ilvl w:val="1"/>
+          <w:numId w:val="6"/>
+        </w:numPr>
+      </w:pPr>
+      <w:r>
+        <w:t>Histórico</w:t>
+      </w:r>
+    </w:p>
+    <w:p>
+      <w:pPr>
+        <w:pStyle w:val="ListParagraph"/>
+        <w:numPr>
+          <w:ilvl w:val="0"/>
+          <w:numId w:val="6"/>
+        </w:numPr>
+      </w:pPr>
+      <w:r>
+        <w:t>Reportes de rendimientos de los estudiantes</w:t>
+      </w:r>
+    </w:p>
+    <w:p>
+      <w:pPr>
+        <w:pStyle w:val="ListParagraph"/>
+        <w:numPr>
+          <w:ilvl w:val="0"/>
+          <w:numId w:val="6"/>
+        </w:numPr>
+      </w:pPr>
+      <w:r>
+        <w:t>Reporte</w:t>
+      </w:r>
+      <w:r>
+        <w:t xml:space="preserve"> de rendimiento del estudiante</w:t>
+      </w:r>
+    </w:p>
+    <w:p>
+      <w:r>
+        <w:t xml:space="preserve">Las funciones que están fuera del ámbito y naturaleza </w:t>
+      </w:r>
+      <w:r>
+        <w:t>del proyecto</w:t>
+      </w:r>
+      <w:r>
+        <w:t xml:space="preserve"> son:</w:t>
+      </w:r>
+    </w:p>
+    <w:p>
+      <w:pPr>
+        <w:pStyle w:val="ListParagraph"/>
+        <w:numPr>
+          <w:ilvl w:val="0"/>
+          <w:numId w:val="7"/>
+        </w:numPr>
+      </w:pPr>
+      <w:r>
+        <w:t>Aula de clase virtual</w:t>
+      </w:r>
+    </w:p>
+    <w:p>
+      <w:pPr>
+        <w:pStyle w:val="ListParagraph"/>
+        <w:numPr>
+          <w:ilvl w:val="0"/>
+          <w:numId w:val="7"/>
+        </w:numPr>
+      </w:pPr>
+      <w:r>
+        <w:t>Pagos de cualquier índole</w:t>
+      </w:r>
+    </w:p>
+    <w:p>
+      <w:pPr>
+        <w:pStyle w:val="ListParagraph"/>
+        <w:numPr>
+          <w:ilvl w:val="0"/>
+          <w:numId w:val="7"/>
+        </w:numPr>
+      </w:pPr>
+      <w:r>
+        <w:t>Asignación de trabajos</w:t>
+      </w:r>
+    </w:p>
+    <w:p>
+      <w:pPr>
+        <w:pStyle w:val="ListParagraph"/>
+        <w:numPr>
+          <w:ilvl w:val="0"/>
+          <w:numId w:val="7"/>
+        </w:numPr>
+      </w:pPr>
+      <w:r>
+        <w:t>Gestión de tareas y/o exámenes de estudiantes</w:t>
+      </w:r>
+    </w:p>
+    <w:p>
+      <w:r>
+        <w:t>Logrando implementar este sistema, se podrán reemplazar antiguos sistemas de gestión de control de estudiantes tales como CLASS, utilizado en UAM. Brindaría la posibilidad de acceder desde navegadores móviles.</w:t>
       </w:r>
       <w:bookmarkStart w:id="0" w:name="_GoBack"/>
       <w:bookmarkEnd w:id="0"/>
+    </w:p>
+    <w:p>
+      <w:pPr>
+        <w:pStyle w:val="Heading1"/>
+      </w:pPr>
+      <w:r>
+        <w:t>Beneficios</w:t>
+      </w:r>
+    </w:p>
+    <w:p>
+      <w:r>
+        <w:t>¿Por qué se propuso el proyecto? ¿Podemos medir / cuantificar los beneficios?</w:t>
+      </w:r>
+    </w:p>
+    <w:p>
+      <w:pPr>
+        <w:pStyle w:val="Heading1"/>
+      </w:pPr>
+      <w:r>
+        <w:t>Factibilidad técnica</w:t>
+      </w:r>
+    </w:p>
+    <w:p>
+      <w:r>
+        <w:t xml:space="preserve">Requerimientos, posible diseño o versiones de software a desarrollar. Número de usuarios, transacciones. </w:t>
+      </w:r>
+    </w:p>
+    <w:p>
+      <w:pPr>
+        <w:pStyle w:val="Heading1"/>
+      </w:pPr>
+      <w:r>
+        <w:t>Planificación y recursos</w:t>
+      </w:r>
+    </w:p>
+    <w:p>
+      <w:r>
+        <w:t>Personal, calendario, equipo, etc. Diagrama de Gantt. Puntos de decisión, fechas, interacciones con sistemas externos.</w:t>
+      </w:r>
+      <w:r>
+        <w:t xml:space="preserve"> Presupuesto.</w:t>
+      </w:r>
+    </w:p>
+    <w:p>
+      <w:pPr>
+        <w:pStyle w:val="Heading1"/>
+      </w:pPr>
+      <w:r>
+        <w:lastRenderedPageBreak/>
+        <w:t>Alternativas y riesgos</w:t>
+      </w:r>
+    </w:p>
+    <w:p>
+      <w:r>
+        <w:t>¿</w:t>
+      </w:r>
+      <w:r>
+        <w:t xml:space="preserve">Qué puede salir mal? </w:t>
+      </w:r>
+      <w:r>
+        <w:t>¿</w:t>
+      </w:r>
+      <w:r>
+        <w:t>Cómo se supervi</w:t>
+      </w:r>
+      <w:r>
+        <w:t xml:space="preserve">sará el progreso e identificará </w:t>
+      </w:r>
+      <w:r>
+        <w:t>los problemas</w:t>
+      </w:r>
+      <w:r>
+        <w:t>? ¿</w:t>
+      </w:r>
+      <w:r>
+        <w:t>Cuál es el plan B?</w:t>
+      </w:r>
+      <w:r>
+        <w:t xml:space="preserve"> Continuar un sistema, mejorarlo o hacer uno nuevo. Manejo de desarrollo (interno, externo).</w:t>
+      </w:r>
+    </w:p>
+    <w:p>
+      <w:pPr>
+        <w:pStyle w:val="Heading1"/>
+      </w:pPr>
+      <w:r>
+        <w:t>Decisión</w:t>
+      </w:r>
+    </w:p>
+    <w:p>
+      <w:r>
+        <w:t>Qué se hará.</w:t>
+      </w:r>
+    </w:p>
+    <w:p>
+      <w:pPr>
+        <w:pStyle w:val="Heading1"/>
+      </w:pPr>
+      <w:r>
+        <w:t>Reporte (posteriormente)</w:t>
+      </w:r>
+    </w:p>
+    <w:p>
+      <w:r>
+        <w:t>Será un resumen de todo lo planteado aquí, que podrá ser soportado por los documentos/diagramas/cuadros correspondientes.</w:t>
+      </w:r>
     </w:p>
     <w:sectPr>
       <w:headerReference w:type="default" r:id="rId10"/>
@@ -690,7 +928,7 @@
 </file>
 
 <file path=word/endnotes.xml><?xml version="1.0" encoding="utf-8"?>
-<w:endnotes xmlns:wpc="http://schemas.microsoft.com/office/word/2010/wordprocessingCanvas" xmlns:cx="http://schemas.microsoft.com/office/drawing/2014/chartex" xmlns:cx1="http://schemas.microsoft.com/office/drawing/2015/9/8/chartex" xmlns:cx2="http://schemas.microsoft.com/office/drawing/2015/10/21/chartex" xmlns:mc="http://schemas.openxmlformats.org/markup-compatibility/2006" xmlns:o="urn:schemas-microsoft-com:office:office" xmlns:r="http://schemas.openxmlformats.org/officeDocument/2006/relationships" xmlns:m="http://schemas.openxmlformats.org/officeDocument/2006/math" xmlns:v="urn:schemas-microsoft-com:vml" xmlns:wp14="http://schemas.microsoft.com/office/word/2010/wordprocessingDrawing" xmlns:wp="http://schemas.openxmlformats.org/drawingml/2006/wordprocessingDrawing" xmlns:w10="urn:schemas-microsoft-com:office:word" xmlns:w="http://schemas.openxmlformats.org/wordprocessingml/2006/main" xmlns:w14="http://schemas.microsoft.com/office/word/2010/wordml" xmlns:w15="http://schemas.microsoft.com/office/word/2012/wordml" xmlns:w16se="http://schemas.microsoft.com/office/word/2015/wordml/symex" xmlns:wpg="http://schemas.microsoft.com/office/word/2010/wordprocessingGroup" xmlns:wpi="http://schemas.microsoft.com/office/word/2010/wordprocessingInk" xmlns:wne="http://schemas.microsoft.com/office/word/2006/wordml" xmlns:wps="http://schemas.microsoft.com/office/word/2010/wordprocessingShape" mc:Ignorable="w14 w15 w16se wp14">
+<w:endnotes xmlns:wpc="http://schemas.microsoft.com/office/word/2010/wordprocessingCanvas" xmlns:mo="http://schemas.microsoft.com/office/mac/office/2008/main" xmlns:mc="http://schemas.openxmlformats.org/markup-compatibility/2006" xmlns:mv="urn:schemas-microsoft-com:mac:vml" xmlns:o="urn:schemas-microsoft-com:office:office" xmlns:r="http://schemas.openxmlformats.org/officeDocument/2006/relationships" xmlns:m="http://schemas.openxmlformats.org/officeDocument/2006/math" xmlns:v="urn:schemas-microsoft-com:vml" xmlns:wp14="http://schemas.microsoft.com/office/word/2010/wordprocessingDrawing" xmlns:wp="http://schemas.openxmlformats.org/drawingml/2006/wordprocessingDrawing" xmlns:w10="urn:schemas-microsoft-com:office:word" xmlns:w="http://schemas.openxmlformats.org/wordprocessingml/2006/main" xmlns:w14="http://schemas.microsoft.com/office/word/2010/wordml" xmlns:w15="http://schemas.microsoft.com/office/word/2012/wordml" xmlns:wpg="http://schemas.microsoft.com/office/word/2010/wordprocessingGroup" xmlns:wpi="http://schemas.microsoft.com/office/word/2010/wordprocessingInk" xmlns:wne="http://schemas.microsoft.com/office/word/2006/wordml" xmlns:wps="http://schemas.microsoft.com/office/word/2010/wordprocessingShape" mc:Ignorable="w14 w15 wp14 mv">
   <w:endnote w:type="separator" w:id="-1">
     <w:p>
       <w:pPr>
@@ -715,7 +953,7 @@
 </file>
 
 <file path=word/footer1.xml><?xml version="1.0" encoding="utf-8"?>
-<w:ftr xmlns:wpc="http://schemas.microsoft.com/office/word/2010/wordprocessingCanvas" xmlns:cx="http://schemas.microsoft.com/office/drawing/2014/chartex" xmlns:cx1="http://schemas.microsoft.com/office/drawing/2015/9/8/chartex" xmlns:cx2="http://schemas.microsoft.com/office/drawing/2015/10/21/chartex" xmlns:mc="http://schemas.openxmlformats.org/markup-compatibility/2006" xmlns:o="urn:schemas-microsoft-com:office:office" xmlns:r="http://schemas.openxmlformats.org/officeDocument/2006/relationships" xmlns:m="http://schemas.openxmlformats.org/officeDocument/2006/math" xmlns:v="urn:schemas-microsoft-com:vml" xmlns:wp14="http://schemas.microsoft.com/office/word/2010/wordprocessingDrawing" xmlns:wp="http://schemas.openxmlformats.org/drawingml/2006/wordprocessingDrawing" xmlns:w10="urn:schemas-microsoft-com:office:word" xmlns:w="http://schemas.openxmlformats.org/wordprocessingml/2006/main" xmlns:w14="http://schemas.microsoft.com/office/word/2010/wordml" xmlns:w15="http://schemas.microsoft.com/office/word/2012/wordml" xmlns:w16se="http://schemas.microsoft.com/office/word/2015/wordml/symex" xmlns:wpg="http://schemas.microsoft.com/office/word/2010/wordprocessingGroup" xmlns:wpi="http://schemas.microsoft.com/office/word/2010/wordprocessingInk" xmlns:wne="http://schemas.microsoft.com/office/word/2006/wordml" xmlns:wps="http://schemas.microsoft.com/office/word/2010/wordprocessingShape" mc:Ignorable="w14 w15 w16se wp14">
+<w:ftr xmlns:wpc="http://schemas.microsoft.com/office/word/2010/wordprocessingCanvas" xmlns:mo="http://schemas.microsoft.com/office/mac/office/2008/main" xmlns:mc="http://schemas.openxmlformats.org/markup-compatibility/2006" xmlns:mv="urn:schemas-microsoft-com:mac:vml" xmlns:o="urn:schemas-microsoft-com:office:office" xmlns:r="http://schemas.openxmlformats.org/officeDocument/2006/relationships" xmlns:m="http://schemas.openxmlformats.org/officeDocument/2006/math" xmlns:v="urn:schemas-microsoft-com:vml" xmlns:wp14="http://schemas.microsoft.com/office/word/2010/wordprocessingDrawing" xmlns:wp="http://schemas.openxmlformats.org/drawingml/2006/wordprocessingDrawing" xmlns:w10="urn:schemas-microsoft-com:office:word" xmlns:w="http://schemas.openxmlformats.org/wordprocessingml/2006/main" xmlns:w14="http://schemas.microsoft.com/office/word/2010/wordml" xmlns:w15="http://schemas.microsoft.com/office/word/2012/wordml" xmlns:wpg="http://schemas.microsoft.com/office/word/2010/wordprocessingGroup" xmlns:wpi="http://schemas.microsoft.com/office/word/2010/wordprocessingInk" xmlns:wne="http://schemas.microsoft.com/office/word/2006/wordml" xmlns:wps="http://schemas.microsoft.com/office/word/2010/wordprocessingShape" mc:Ignorable="w14 w15 wp14">
   <w:p>
     <w:pPr>
       <w:pStyle w:val="Footer"/>
@@ -740,7 +978,7 @@
 </file>
 
 <file path=word/footnotes.xml><?xml version="1.0" encoding="utf-8"?>
-<w:footnotes xmlns:wpc="http://schemas.microsoft.com/office/word/2010/wordprocessingCanvas" xmlns:cx="http://schemas.microsoft.com/office/drawing/2014/chartex" xmlns:cx1="http://schemas.microsoft.com/office/drawing/2015/9/8/chartex" xmlns:cx2="http://schemas.microsoft.com/office/drawing/2015/10/21/chartex" xmlns:mc="http://schemas.openxmlformats.org/markup-compatibility/2006" xmlns:o="urn:schemas-microsoft-com:office:office" xmlns:r="http://schemas.openxmlformats.org/officeDocument/2006/relationships" xmlns:m="http://schemas.openxmlformats.org/officeDocument/2006/math" xmlns:v="urn:schemas-microsoft-com:vml" xmlns:wp14="http://schemas.microsoft.com/office/word/2010/wordprocessingDrawing" xmlns:wp="http://schemas.openxmlformats.org/drawingml/2006/wordprocessingDrawing" xmlns:w10="urn:schemas-microsoft-com:office:word" xmlns:w="http://schemas.openxmlformats.org/wordprocessingml/2006/main" xmlns:w14="http://schemas.microsoft.com/office/word/2010/wordml" xmlns:w15="http://schemas.microsoft.com/office/word/2012/wordml" xmlns:w16se="http://schemas.microsoft.com/office/word/2015/wordml/symex" xmlns:wpg="http://schemas.microsoft.com/office/word/2010/wordprocessingGroup" xmlns:wpi="http://schemas.microsoft.com/office/word/2010/wordprocessingInk" xmlns:wne="http://schemas.microsoft.com/office/word/2006/wordml" xmlns:wps="http://schemas.microsoft.com/office/word/2010/wordprocessingShape" mc:Ignorable="w14 w15 w16se wp14">
+<w:footnotes xmlns:wpc="http://schemas.microsoft.com/office/word/2010/wordprocessingCanvas" xmlns:mo="http://schemas.microsoft.com/office/mac/office/2008/main" xmlns:mc="http://schemas.openxmlformats.org/markup-compatibility/2006" xmlns:mv="urn:schemas-microsoft-com:mac:vml" xmlns:o="urn:schemas-microsoft-com:office:office" xmlns:r="http://schemas.openxmlformats.org/officeDocument/2006/relationships" xmlns:m="http://schemas.openxmlformats.org/officeDocument/2006/math" xmlns:v="urn:schemas-microsoft-com:vml" xmlns:wp14="http://schemas.microsoft.com/office/word/2010/wordprocessingDrawing" xmlns:wp="http://schemas.openxmlformats.org/drawingml/2006/wordprocessingDrawing" xmlns:w10="urn:schemas-microsoft-com:office:word" xmlns:w="http://schemas.openxmlformats.org/wordprocessingml/2006/main" xmlns:w14="http://schemas.microsoft.com/office/word/2010/wordml" xmlns:w15="http://schemas.microsoft.com/office/word/2012/wordml" xmlns:wpg="http://schemas.microsoft.com/office/word/2010/wordprocessingGroup" xmlns:wpi="http://schemas.microsoft.com/office/word/2010/wordprocessingInk" xmlns:wne="http://schemas.microsoft.com/office/word/2006/wordml" xmlns:wps="http://schemas.microsoft.com/office/word/2010/wordprocessingShape" mc:Ignorable="w14 w15 wp14 mv">
   <w:footnote w:type="separator" w:id="-1">
     <w:p>
       <w:pPr>
@@ -765,7 +1003,7 @@
 </file>
 
 <file path=word/header1.xml><?xml version="1.0" encoding="utf-8"?>
-<w:hdr xmlns:wpc="http://schemas.microsoft.com/office/word/2010/wordprocessingCanvas" xmlns:cx="http://schemas.microsoft.com/office/drawing/2014/chartex" xmlns:cx1="http://schemas.microsoft.com/office/drawing/2015/9/8/chartex" xmlns:cx2="http://schemas.microsoft.com/office/drawing/2015/10/21/chartex" xmlns:mc="http://schemas.openxmlformats.org/markup-compatibility/2006" xmlns:o="urn:schemas-microsoft-com:office:office" xmlns:r="http://schemas.openxmlformats.org/officeDocument/2006/relationships" xmlns:m="http://schemas.openxmlformats.org/officeDocument/2006/math" xmlns:v="urn:schemas-microsoft-com:vml" xmlns:wp14="http://schemas.microsoft.com/office/word/2010/wordprocessingDrawing" xmlns:wp="http://schemas.openxmlformats.org/drawingml/2006/wordprocessingDrawing" xmlns:w10="urn:schemas-microsoft-com:office:word" xmlns:w="http://schemas.openxmlformats.org/wordprocessingml/2006/main" xmlns:w14="http://schemas.microsoft.com/office/word/2010/wordml" xmlns:w15="http://schemas.microsoft.com/office/word/2012/wordml" xmlns:w16se="http://schemas.microsoft.com/office/word/2015/wordml/symex" xmlns:wpg="http://schemas.microsoft.com/office/word/2010/wordprocessingGroup" xmlns:wpi="http://schemas.microsoft.com/office/word/2010/wordprocessingInk" xmlns:wne="http://schemas.microsoft.com/office/word/2006/wordml" xmlns:wps="http://schemas.microsoft.com/office/word/2010/wordprocessingShape" mc:Ignorable="w14 w15 w16se wp14">
+<w:hdr xmlns:wpc="http://schemas.microsoft.com/office/word/2010/wordprocessingCanvas" xmlns:mo="http://schemas.microsoft.com/office/mac/office/2008/main" xmlns:mc="http://schemas.openxmlformats.org/markup-compatibility/2006" xmlns:mv="urn:schemas-microsoft-com:mac:vml" xmlns:o="urn:schemas-microsoft-com:office:office" xmlns:r="http://schemas.openxmlformats.org/officeDocument/2006/relationships" xmlns:m="http://schemas.openxmlformats.org/officeDocument/2006/math" xmlns:v="urn:schemas-microsoft-com:vml" xmlns:wp14="http://schemas.microsoft.com/office/word/2010/wordprocessingDrawing" xmlns:wp="http://schemas.openxmlformats.org/drawingml/2006/wordprocessingDrawing" xmlns:w10="urn:schemas-microsoft-com:office:word" xmlns:w="http://schemas.openxmlformats.org/wordprocessingml/2006/main" xmlns:w14="http://schemas.microsoft.com/office/word/2010/wordml" xmlns:w15="http://schemas.microsoft.com/office/word/2012/wordml" xmlns:wpg="http://schemas.microsoft.com/office/word/2010/wordprocessingGroup" xmlns:wpi="http://schemas.microsoft.com/office/word/2010/wordprocessingInk" xmlns:wne="http://schemas.microsoft.com/office/word/2006/wordml" xmlns:wps="http://schemas.microsoft.com/office/word/2010/wordprocessingShape" mc:Ignorable="w14 w15 wp14">
   <w:sdt>
     <w:sdtPr>
       <w:rPr>
@@ -825,7 +1063,7 @@
             <w:bCs/>
             <w:noProof/>
           </w:rPr>
-          <w:t>1</w:t>
+          <w:t>2</w:t>
         </w:r>
         <w:r>
           <w:rPr>
@@ -847,8 +1085,8 @@
 </file>
 
 <file path=word/numbering.xml><?xml version="1.0" encoding="utf-8"?>
-<w:numbering xmlns:wpc="http://schemas.microsoft.com/office/word/2010/wordprocessingCanvas" xmlns:cx="http://schemas.microsoft.com/office/drawing/2014/chartex" xmlns:cx1="http://schemas.microsoft.com/office/drawing/2015/9/8/chartex" xmlns:cx2="http://schemas.microsoft.com/office/drawing/2015/10/21/chartex" xmlns:mc="http://schemas.openxmlformats.org/markup-compatibility/2006" xmlns:o="urn:schemas-microsoft-com:office:office" xmlns:r="http://schemas.openxmlformats.org/officeDocument/2006/relationships" xmlns:m="http://schemas.openxmlformats.org/officeDocument/2006/math" xmlns:v="urn:schemas-microsoft-com:vml" xmlns:wp14="http://schemas.microsoft.com/office/word/2010/wordprocessingDrawing" xmlns:wp="http://schemas.openxmlformats.org/drawingml/2006/wordprocessingDrawing" xmlns:w10="urn:schemas-microsoft-com:office:word" xmlns:w="http://schemas.openxmlformats.org/wordprocessingml/2006/main" xmlns:w14="http://schemas.microsoft.com/office/word/2010/wordml" xmlns:w15="http://schemas.microsoft.com/office/word/2012/wordml" xmlns:w16se="http://schemas.microsoft.com/office/word/2015/wordml/symex" xmlns:wpg="http://schemas.microsoft.com/office/word/2010/wordprocessingGroup" xmlns:wpi="http://schemas.microsoft.com/office/word/2010/wordprocessingInk" xmlns:wne="http://schemas.microsoft.com/office/word/2006/wordml" xmlns:wps="http://schemas.microsoft.com/office/word/2010/wordprocessingShape" mc:Ignorable="w14 w15 w16se wp14">
-  <w:abstractNum w:abstractNumId="0" w15:restartNumberingAfterBreak="0">
+<w:numbering xmlns:wpc="http://schemas.microsoft.com/office/word/2010/wordprocessingCanvas" xmlns:mo="http://schemas.microsoft.com/office/mac/office/2008/main" xmlns:mc="http://schemas.openxmlformats.org/markup-compatibility/2006" xmlns:mv="urn:schemas-microsoft-com:mac:vml" xmlns:o="urn:schemas-microsoft-com:office:office" xmlns:r="http://schemas.openxmlformats.org/officeDocument/2006/relationships" xmlns:m="http://schemas.openxmlformats.org/officeDocument/2006/math" xmlns:v="urn:schemas-microsoft-com:vml" xmlns:wp14="http://schemas.microsoft.com/office/word/2010/wordprocessingDrawing" xmlns:wp="http://schemas.openxmlformats.org/drawingml/2006/wordprocessingDrawing" xmlns:w10="urn:schemas-microsoft-com:office:word" xmlns:w="http://schemas.openxmlformats.org/wordprocessingml/2006/main" xmlns:w14="http://schemas.microsoft.com/office/word/2010/wordml" xmlns:w15="http://schemas.microsoft.com/office/word/2012/wordml" xmlns:wpg="http://schemas.microsoft.com/office/word/2010/wordprocessingGroup" xmlns:wpi="http://schemas.microsoft.com/office/word/2010/wordprocessingInk" xmlns:wne="http://schemas.microsoft.com/office/word/2006/wordml" xmlns:wps="http://schemas.microsoft.com/office/word/2010/wordprocessingShape" mc:Ignorable="w14 w15 wp14 mv">
+  <w:abstractNum w:abstractNumId="0">
     <w:nsid w:val="1F6C2D4E"/>
     <w:multiLevelType w:val="hybridMultilevel"/>
     <w:tmpl w:val="8D06BC60"/>
@@ -961,7 +1199,7 @@
       </w:rPr>
     </w:lvl>
   </w:abstractNum>
-  <w:abstractNum w:abstractNumId="1" w15:restartNumberingAfterBreak="0">
+  <w:abstractNum w:abstractNumId="1">
     <w:nsid w:val="29D209B3"/>
     <w:multiLevelType w:val="hybridMultilevel"/>
     <w:tmpl w:val="A482958C"/>
@@ -1074,7 +1312,120 @@
       </w:rPr>
     </w:lvl>
   </w:abstractNum>
-  <w:abstractNum w:abstractNumId="2" w15:restartNumberingAfterBreak="0">
+  <w:abstractNum w:abstractNumId="2">
+    <w:nsid w:val="487E4370"/>
+    <w:multiLevelType w:val="hybridMultilevel"/>
+    <w:tmpl w:val="B6CE6BB6"/>
+    <w:lvl w:ilvl="0" w:tplc="04090001">
+      <w:start w:val="1"/>
+      <w:numFmt w:val="bullet"/>
+      <w:lvlText w:val=""/>
+      <w:lvlJc w:val="left"/>
+      <w:pPr>
+        <w:ind w:left="720" w:hanging="360"/>
+      </w:pPr>
+      <w:rPr>
+        <w:rFonts w:ascii="Symbol" w:hAnsi="Symbol" w:hint="default"/>
+      </w:rPr>
+    </w:lvl>
+    <w:lvl w:ilvl="1" w:tplc="04090005">
+      <w:start w:val="1"/>
+      <w:numFmt w:val="bullet"/>
+      <w:lvlText w:val=""/>
+      <w:lvlJc w:val="left"/>
+      <w:pPr>
+        <w:ind w:left="1440" w:hanging="360"/>
+      </w:pPr>
+      <w:rPr>
+        <w:rFonts w:ascii="Wingdings" w:hAnsi="Wingdings" w:hint="default"/>
+      </w:rPr>
+    </w:lvl>
+    <w:lvl w:ilvl="2" w:tplc="04090005" w:tentative="1">
+      <w:start w:val="1"/>
+      <w:numFmt w:val="bullet"/>
+      <w:lvlText w:val=""/>
+      <w:lvlJc w:val="left"/>
+      <w:pPr>
+        <w:ind w:left="2160" w:hanging="360"/>
+      </w:pPr>
+      <w:rPr>
+        <w:rFonts w:ascii="Wingdings" w:hAnsi="Wingdings" w:hint="default"/>
+      </w:rPr>
+    </w:lvl>
+    <w:lvl w:ilvl="3" w:tplc="04090001" w:tentative="1">
+      <w:start w:val="1"/>
+      <w:numFmt w:val="bullet"/>
+      <w:lvlText w:val=""/>
+      <w:lvlJc w:val="left"/>
+      <w:pPr>
+        <w:ind w:left="2880" w:hanging="360"/>
+      </w:pPr>
+      <w:rPr>
+        <w:rFonts w:ascii="Symbol" w:hAnsi="Symbol" w:hint="default"/>
+      </w:rPr>
+    </w:lvl>
+    <w:lvl w:ilvl="4" w:tplc="04090003" w:tentative="1">
+      <w:start w:val="1"/>
+      <w:numFmt w:val="bullet"/>
+      <w:lvlText w:val="o"/>
+      <w:lvlJc w:val="left"/>
+      <w:pPr>
+        <w:ind w:left="3600" w:hanging="360"/>
+      </w:pPr>
+      <w:rPr>
+        <w:rFonts w:ascii="Courier New" w:hAnsi="Courier New" w:cs="Courier New" w:hint="default"/>
+      </w:rPr>
+    </w:lvl>
+    <w:lvl w:ilvl="5" w:tplc="04090005" w:tentative="1">
+      <w:start w:val="1"/>
+      <w:numFmt w:val="bullet"/>
+      <w:lvlText w:val=""/>
+      <w:lvlJc w:val="left"/>
+      <w:pPr>
+        <w:ind w:left="4320" w:hanging="360"/>
+      </w:pPr>
+      <w:rPr>
+        <w:rFonts w:ascii="Wingdings" w:hAnsi="Wingdings" w:hint="default"/>
+      </w:rPr>
+    </w:lvl>
+    <w:lvl w:ilvl="6" w:tplc="04090001" w:tentative="1">
+      <w:start w:val="1"/>
+      <w:numFmt w:val="bullet"/>
+      <w:lvlText w:val=""/>
+      <w:lvlJc w:val="left"/>
+      <w:pPr>
+        <w:ind w:left="5040" w:hanging="360"/>
+      </w:pPr>
+      <w:rPr>
+        <w:rFonts w:ascii="Symbol" w:hAnsi="Symbol" w:hint="default"/>
+      </w:rPr>
+    </w:lvl>
+    <w:lvl w:ilvl="7" w:tplc="04090003" w:tentative="1">
+      <w:start w:val="1"/>
+      <w:numFmt w:val="bullet"/>
+      <w:lvlText w:val="o"/>
+      <w:lvlJc w:val="left"/>
+      <w:pPr>
+        <w:ind w:left="5760" w:hanging="360"/>
+      </w:pPr>
+      <w:rPr>
+        <w:rFonts w:ascii="Courier New" w:hAnsi="Courier New" w:cs="Courier New" w:hint="default"/>
+      </w:rPr>
+    </w:lvl>
+    <w:lvl w:ilvl="8" w:tplc="04090005" w:tentative="1">
+      <w:start w:val="1"/>
+      <w:numFmt w:val="bullet"/>
+      <w:lvlText w:val=""/>
+      <w:lvlJc w:val="left"/>
+      <w:pPr>
+        <w:ind w:left="6480" w:hanging="360"/>
+      </w:pPr>
+      <w:rPr>
+        <w:rFonts w:ascii="Wingdings" w:hAnsi="Wingdings" w:hint="default"/>
+      </w:rPr>
+    </w:lvl>
+  </w:abstractNum>
+  <w:abstractNum w:abstractNumId="3">
     <w:nsid w:val="4C6B6E3F"/>
     <w:multiLevelType w:val="hybridMultilevel"/>
     <w:tmpl w:val="82F45AEE"/>
@@ -1187,7 +1538,7 @@
       </w:rPr>
     </w:lvl>
   </w:abstractNum>
-  <w:abstractNum w:abstractNumId="3" w15:restartNumberingAfterBreak="0">
+  <w:abstractNum w:abstractNumId="4">
     <w:nsid w:val="5BC42DD6"/>
     <w:multiLevelType w:val="hybridMultilevel"/>
     <w:tmpl w:val="734C8D7C"/>
@@ -1300,7 +1651,120 @@
       </w:rPr>
     </w:lvl>
   </w:abstractNum>
-  <w:abstractNum w:abstractNumId="4" w15:restartNumberingAfterBreak="0">
+  <w:abstractNum w:abstractNumId="5">
+    <w:nsid w:val="72CD6578"/>
+    <w:multiLevelType w:val="hybridMultilevel"/>
+    <w:tmpl w:val="1B84F40A"/>
+    <w:lvl w:ilvl="0" w:tplc="04090001">
+      <w:start w:val="1"/>
+      <w:numFmt w:val="bullet"/>
+      <w:lvlText w:val=""/>
+      <w:lvlJc w:val="left"/>
+      <w:pPr>
+        <w:ind w:left="720" w:hanging="360"/>
+      </w:pPr>
+      <w:rPr>
+        <w:rFonts w:ascii="Symbol" w:hAnsi="Symbol" w:hint="default"/>
+      </w:rPr>
+    </w:lvl>
+    <w:lvl w:ilvl="1" w:tplc="04090003" w:tentative="1">
+      <w:start w:val="1"/>
+      <w:numFmt w:val="bullet"/>
+      <w:lvlText w:val="o"/>
+      <w:lvlJc w:val="left"/>
+      <w:pPr>
+        <w:ind w:left="1440" w:hanging="360"/>
+      </w:pPr>
+      <w:rPr>
+        <w:rFonts w:ascii="Courier New" w:hAnsi="Courier New" w:cs="Courier New" w:hint="default"/>
+      </w:rPr>
+    </w:lvl>
+    <w:lvl w:ilvl="2" w:tplc="04090005" w:tentative="1">
+      <w:start w:val="1"/>
+      <w:numFmt w:val="bullet"/>
+      <w:lvlText w:val=""/>
+      <w:lvlJc w:val="left"/>
+      <w:pPr>
+        <w:ind w:left="2160" w:hanging="360"/>
+      </w:pPr>
+      <w:rPr>
+        <w:rFonts w:ascii="Wingdings" w:hAnsi="Wingdings" w:hint="default"/>
+      </w:rPr>
+    </w:lvl>
+    <w:lvl w:ilvl="3" w:tplc="04090001" w:tentative="1">
+      <w:start w:val="1"/>
+      <w:numFmt w:val="bullet"/>
+      <w:lvlText w:val=""/>
+      <w:lvlJc w:val="left"/>
+      <w:pPr>
+        <w:ind w:left="2880" w:hanging="360"/>
+      </w:pPr>
+      <w:rPr>
+        <w:rFonts w:ascii="Symbol" w:hAnsi="Symbol" w:hint="default"/>
+      </w:rPr>
+    </w:lvl>
+    <w:lvl w:ilvl="4" w:tplc="04090003" w:tentative="1">
+      <w:start w:val="1"/>
+      <w:numFmt w:val="bullet"/>
+      <w:lvlText w:val="o"/>
+      <w:lvlJc w:val="left"/>
+      <w:pPr>
+        <w:ind w:left="3600" w:hanging="360"/>
+      </w:pPr>
+      <w:rPr>
+        <w:rFonts w:ascii="Courier New" w:hAnsi="Courier New" w:cs="Courier New" w:hint="default"/>
+      </w:rPr>
+    </w:lvl>
+    <w:lvl w:ilvl="5" w:tplc="04090005" w:tentative="1">
+      <w:start w:val="1"/>
+      <w:numFmt w:val="bullet"/>
+      <w:lvlText w:val=""/>
+      <w:lvlJc w:val="left"/>
+      <w:pPr>
+        <w:ind w:left="4320" w:hanging="360"/>
+      </w:pPr>
+      <w:rPr>
+        <w:rFonts w:ascii="Wingdings" w:hAnsi="Wingdings" w:hint="default"/>
+      </w:rPr>
+    </w:lvl>
+    <w:lvl w:ilvl="6" w:tplc="04090001" w:tentative="1">
+      <w:start w:val="1"/>
+      <w:numFmt w:val="bullet"/>
+      <w:lvlText w:val=""/>
+      <w:lvlJc w:val="left"/>
+      <w:pPr>
+        <w:ind w:left="5040" w:hanging="360"/>
+      </w:pPr>
+      <w:rPr>
+        <w:rFonts w:ascii="Symbol" w:hAnsi="Symbol" w:hint="default"/>
+      </w:rPr>
+    </w:lvl>
+    <w:lvl w:ilvl="7" w:tplc="04090003" w:tentative="1">
+      <w:start w:val="1"/>
+      <w:numFmt w:val="bullet"/>
+      <w:lvlText w:val="o"/>
+      <w:lvlJc w:val="left"/>
+      <w:pPr>
+        <w:ind w:left="5760" w:hanging="360"/>
+      </w:pPr>
+      <w:rPr>
+        <w:rFonts w:ascii="Courier New" w:hAnsi="Courier New" w:cs="Courier New" w:hint="default"/>
+      </w:rPr>
+    </w:lvl>
+    <w:lvl w:ilvl="8" w:tplc="04090005" w:tentative="1">
+      <w:start w:val="1"/>
+      <w:numFmt w:val="bullet"/>
+      <w:lvlText w:val=""/>
+      <w:lvlJc w:val="left"/>
+      <w:pPr>
+        <w:ind w:left="6480" w:hanging="360"/>
+      </w:pPr>
+      <w:rPr>
+        <w:rFonts w:ascii="Wingdings" w:hAnsi="Wingdings" w:hint="default"/>
+      </w:rPr>
+    </w:lvl>
+  </w:abstractNum>
+  <w:abstractNum w:abstractNumId="6">
     <w:nsid w:val="768A5EE2"/>
     <w:multiLevelType w:val="hybridMultilevel"/>
     <w:tmpl w:val="B9E884F2"/>
@@ -1417,22 +1881,28 @@
     <w:abstractNumId w:val="1"/>
   </w:num>
   <w:num w:numId="2">
-    <w:abstractNumId w:val="3"/>
+    <w:abstractNumId w:val="4"/>
   </w:num>
   <w:num w:numId="3">
     <w:abstractNumId w:val="0"/>
   </w:num>
   <w:num w:numId="4">
-    <w:abstractNumId w:val="4"/>
+    <w:abstractNumId w:val="6"/>
   </w:num>
   <w:num w:numId="5">
+    <w:abstractNumId w:val="3"/>
+  </w:num>
+  <w:num w:numId="6">
     <w:abstractNumId w:val="2"/>
+  </w:num>
+  <w:num w:numId="7">
+    <w:abstractNumId w:val="5"/>
   </w:num>
 </w:numbering>
 </file>
 
 <file path=word/styles.xml><?xml version="1.0" encoding="utf-8"?>
-<w:styles xmlns:mc="http://schemas.openxmlformats.org/markup-compatibility/2006" xmlns:r="http://schemas.openxmlformats.org/officeDocument/2006/relationships" xmlns:w="http://schemas.openxmlformats.org/wordprocessingml/2006/main" xmlns:w14="http://schemas.microsoft.com/office/word/2010/wordml" xmlns:w15="http://schemas.microsoft.com/office/word/2012/wordml" xmlns:w16se="http://schemas.microsoft.com/office/word/2015/wordml/symex" mc:Ignorable="w14 w15 w16se">
+<w:styles xmlns:mc="http://schemas.openxmlformats.org/markup-compatibility/2006" xmlns:r="http://schemas.openxmlformats.org/officeDocument/2006/relationships" xmlns:w="http://schemas.openxmlformats.org/wordprocessingml/2006/main" xmlns:w14="http://schemas.microsoft.com/office/word/2010/wordml" xmlns:w15="http://schemas.microsoft.com/office/word/2012/wordml" mc:Ignorable="w14 w15">
   <w:docDefaults>
     <w:rPrDefault>
       <w:rPr>
@@ -1448,7 +1918,7 @@
       </w:pPr>
     </w:pPrDefault>
   </w:docDefaults>
-  <w:latentStyles w:defLockedState="0" w:defUIPriority="99" w:defSemiHidden="0" w:defUnhideWhenUsed="0" w:defQFormat="0" w:count="372">
+  <w:latentStyles w:defLockedState="0" w:defUIPriority="99" w:defSemiHidden="0" w:defUnhideWhenUsed="0" w:defQFormat="0" w:count="380">
     <w:lsdException w:name="Normal" w:uiPriority="0" w:qFormat="1"/>
     <w:lsdException w:name="heading 1" w:uiPriority="9" w:qFormat="1"/>
     <w:lsdException w:name="heading 2" w:semiHidden="1" w:uiPriority="9" w:unhideWhenUsed="1" w:qFormat="1"/>
@@ -1554,6 +2024,7 @@
     <w:lsdException w:name="HTML Sample" w:semiHidden="1" w:unhideWhenUsed="1"/>
     <w:lsdException w:name="HTML Typewriter" w:semiHidden="1" w:unhideWhenUsed="1"/>
     <w:lsdException w:name="HTML Variable" w:semiHidden="1" w:unhideWhenUsed="1"/>
+    <w:lsdException w:name="Normal Table" w:semiHidden="1" w:unhideWhenUsed="1"/>
     <w:lsdException w:name="annotation subject" w:semiHidden="1" w:unhideWhenUsed="1"/>
     <w:lsdException w:name="No List" w:semiHidden="1" w:unhideWhenUsed="1"/>
     <w:lsdException w:name="Outline List 1" w:semiHidden="1" w:unhideWhenUsed="1"/>
@@ -1600,8 +2071,10 @@
     <w:lsdException w:name="Table Subtle 2" w:semiHidden="1" w:unhideWhenUsed="1"/>
     <w:lsdException w:name="Table Web 1" w:semiHidden="1" w:unhideWhenUsed="1"/>
     <w:lsdException w:name="Table Web 2" w:semiHidden="1" w:unhideWhenUsed="1"/>
+    <w:lsdException w:name="Table Web 3" w:semiHidden="1" w:unhideWhenUsed="1"/>
     <w:lsdException w:name="Balloon Text" w:semiHidden="1" w:unhideWhenUsed="1"/>
     <w:lsdException w:name="Table Grid" w:uiPriority="59"/>
+    <w:lsdException w:name="Table Theme" w:semiHidden="1" w:unhideWhenUsed="1"/>
     <w:lsdException w:name="Placeholder Text" w:semiHidden="1"/>
     <w:lsdException w:name="No Spacing" w:uiPriority="1" w:qFormat="1"/>
     <w:lsdException w:name="Light Shading" w:uiPriority="60"/>
@@ -1817,7 +2290,6 @@
     <w:lsdException w:name="List Table 5 Dark Accent 6" w:uiPriority="50"/>
     <w:lsdException w:name="List Table 6 Colorful Accent 6" w:uiPriority="51"/>
     <w:lsdException w:name="List Table 7 Colorful Accent 6" w:uiPriority="52"/>
-    <w:lsdException w:name="Mention" w:semiHidden="1" w:unhideWhenUsed="1"/>
   </w:latentStyles>
   <w:style w:type="paragraph" w:default="1" w:styleId="Normal">
     <w:name w:val="Normal"/>
@@ -2013,7 +2485,7 @@
 </file>
 
 <file path=word/glossary/document.xml><?xml version="1.0" encoding="utf-8"?>
-<w:glossaryDocument xmlns:wpc="http://schemas.microsoft.com/office/word/2010/wordprocessingCanvas" xmlns:cx="http://schemas.microsoft.com/office/drawing/2014/chartex" xmlns:cx1="http://schemas.microsoft.com/office/drawing/2015/9/8/chartex" xmlns:cx2="http://schemas.microsoft.com/office/drawing/2015/10/21/chartex" xmlns:mc="http://schemas.openxmlformats.org/markup-compatibility/2006" xmlns:o="urn:schemas-microsoft-com:office:office" xmlns:r="http://schemas.openxmlformats.org/officeDocument/2006/relationships" xmlns:m="http://schemas.openxmlformats.org/officeDocument/2006/math" xmlns:v="urn:schemas-microsoft-com:vml" xmlns:wp14="http://schemas.microsoft.com/office/word/2010/wordprocessingDrawing" xmlns:wp="http://schemas.openxmlformats.org/drawingml/2006/wordprocessingDrawing" xmlns:w10="urn:schemas-microsoft-com:office:word" xmlns:w="http://schemas.openxmlformats.org/wordprocessingml/2006/main" xmlns:w14="http://schemas.microsoft.com/office/word/2010/wordml" xmlns:w15="http://schemas.microsoft.com/office/word/2012/wordml" xmlns:w16se="http://schemas.microsoft.com/office/word/2015/wordml/symex" xmlns:wpg="http://schemas.microsoft.com/office/word/2010/wordprocessingGroup" xmlns:wpi="http://schemas.microsoft.com/office/word/2010/wordprocessingInk" xmlns:wne="http://schemas.microsoft.com/office/word/2006/wordml" xmlns:wps="http://schemas.microsoft.com/office/word/2010/wordprocessingShape" mc:Ignorable="w14 w15 w16se wp14">
+<w:glossaryDocument xmlns:wpc="http://schemas.microsoft.com/office/word/2010/wordprocessingCanvas" xmlns:mo="http://schemas.microsoft.com/office/mac/office/2008/main" xmlns:mc="http://schemas.openxmlformats.org/markup-compatibility/2006" xmlns:mv="urn:schemas-microsoft-com:mac:vml" xmlns:o="urn:schemas-microsoft-com:office:office" xmlns:r="http://schemas.openxmlformats.org/officeDocument/2006/relationships" xmlns:m="http://schemas.openxmlformats.org/officeDocument/2006/math" xmlns:v="urn:schemas-microsoft-com:vml" xmlns:wp14="http://schemas.microsoft.com/office/word/2010/wordprocessingDrawing" xmlns:wp="http://schemas.openxmlformats.org/drawingml/2006/wordprocessingDrawing" xmlns:w10="urn:schemas-microsoft-com:office:word" xmlns:w="http://schemas.openxmlformats.org/wordprocessingml/2006/main" xmlns:w14="http://schemas.microsoft.com/office/word/2010/wordml" xmlns:w15="http://schemas.microsoft.com/office/word/2012/wordml" xmlns:wpg="http://schemas.microsoft.com/office/word/2010/wordprocessingGroup" xmlns:wpi="http://schemas.microsoft.com/office/word/2010/wordprocessingInk" xmlns:wne="http://schemas.microsoft.com/office/word/2006/wordml" xmlns:wps="http://schemas.microsoft.com/office/word/2010/wordprocessingShape" mc:Ignorable="w14 w15 wp14">
   <w:docParts>
     <w:docPart>
       <w:docPartPr>
@@ -2115,27 +2587,27 @@
 </file>
 
 <file path=word/glossary/fontTable.xml><?xml version="1.0" encoding="utf-8"?>
-<w:fonts xmlns:mc="http://schemas.openxmlformats.org/markup-compatibility/2006" xmlns:r="http://schemas.openxmlformats.org/officeDocument/2006/relationships" xmlns:w="http://schemas.openxmlformats.org/wordprocessingml/2006/main" xmlns:w14="http://schemas.microsoft.com/office/word/2010/wordml" xmlns:w15="http://schemas.microsoft.com/office/word/2012/wordml" xmlns:w16se="http://schemas.microsoft.com/office/word/2015/wordml/symex" mc:Ignorable="w14 w15 w16se">
+<w:fonts xmlns:mc="http://schemas.openxmlformats.org/markup-compatibility/2006" xmlns:r="http://schemas.openxmlformats.org/officeDocument/2006/relationships" xmlns:w="http://schemas.openxmlformats.org/wordprocessingml/2006/main" xmlns:w14="http://schemas.microsoft.com/office/word/2010/wordml" xmlns:w15="http://schemas.microsoft.com/office/word/2012/wordml" mc:Ignorable="w14 w15">
   <w:font w:name="Symbol">
-    <w:panose1 w:val="05050102010706020507"/>
+    <w:panose1 w:val="00000000000000000000"/>
     <w:charset w:val="02"/>
-    <w:family w:val="roman"/>
+    <w:family w:val="auto"/>
     <w:pitch w:val="variable"/>
     <w:sig w:usb0="00000000" w:usb1="10000000" w:usb2="00000000" w:usb3="00000000" w:csb0="80000000" w:csb1="00000000"/>
   </w:font>
   <w:font w:name="Times New Roman">
     <w:panose1 w:val="02020603050405020304"/>
     <w:charset w:val="00"/>
-    <w:family w:val="roman"/>
+    <w:family w:val="auto"/>
     <w:pitch w:val="variable"/>
-    <w:sig w:usb0="E0002EFF" w:usb1="C0007843" w:usb2="00000009" w:usb3="00000000" w:csb0="000001FF" w:csb1="00000000"/>
+    <w:sig w:usb0="E0002AEF" w:usb1="C0007841" w:usb2="00000009" w:usb3="00000000" w:csb0="000001FF" w:csb1="00000000"/>
   </w:font>
   <w:font w:name="Courier New">
     <w:panose1 w:val="02070309020205020404"/>
     <w:charset w:val="00"/>
-    <w:family w:val="modern"/>
-    <w:pitch w:val="fixed"/>
-    <w:sig w:usb0="E0002EFF" w:usb1="C0007843" w:usb2="00000009" w:usb3="00000000" w:csb0="000001FF" w:csb1="00000000"/>
+    <w:family w:val="auto"/>
+    <w:pitch w:val="variable"/>
+    <w:sig w:usb0="E0002AFF" w:usb1="C0007843" w:usb2="00000009" w:usb3="00000000" w:csb0="000001FF" w:csb1="00000000"/>
   </w:font>
   <w:font w:name="Wingdings">
     <w:panose1 w:val="05000000000000000000"/>
@@ -2147,14 +2619,14 @@
   <w:font w:name="Calibri">
     <w:panose1 w:val="020F0502020204030204"/>
     <w:charset w:val="00"/>
-    <w:family w:val="swiss"/>
+    <w:family w:val="auto"/>
     <w:pitch w:val="variable"/>
     <w:sig w:usb0="E00002FF" w:usb1="4000ACFF" w:usb2="00000001" w:usb3="00000000" w:csb0="0000019F" w:csb1="00000000"/>
   </w:font>
   <w:font w:name="Cambria">
     <w:panose1 w:val="02040503050406030204"/>
     <w:charset w:val="00"/>
-    <w:family w:val="roman"/>
+    <w:family w:val="auto"/>
     <w:pitch w:val="variable"/>
     <w:sig w:usb0="E00002FF" w:usb1="400004FF" w:usb2="00000000" w:usb3="00000000" w:csb0="0000019F" w:csb1="00000000"/>
   </w:font>
@@ -2165,10 +2637,17 @@
     <w:pitch w:val="variable"/>
     <w:sig w:usb0="E1002EFF" w:usb1="C000605B" w:usb2="00000029" w:usb3="00000000" w:csb0="000101FF" w:csb1="00000000"/>
   </w:font>
+  <w:font w:name="Arial">
+    <w:panose1 w:val="020B0604020202020204"/>
+    <w:charset w:val="00"/>
+    <w:family w:val="auto"/>
+    <w:pitch w:val="variable"/>
+    <w:sig w:usb0="E0002AFF" w:usb1="C0007843" w:usb2="00000009" w:usb3="00000000" w:csb0="000001FF" w:csb1="00000000"/>
+  </w:font>
   <w:font w:name="Calibri Light">
     <w:panose1 w:val="020F0302020204030204"/>
     <w:charset w:val="00"/>
-    <w:family w:val="swiss"/>
+    <w:family w:val="auto"/>
     <w:pitch w:val="variable"/>
     <w:sig w:usb0="A00002EF" w:usb1="4000207B" w:usb2="00000000" w:usb3="00000000" w:csb0="0000019F" w:csb1="00000000"/>
   </w:font>
@@ -2176,7 +2655,7 @@
 </file>
 
 <file path=word/glossary/settings.xml><?xml version="1.0" encoding="utf-8"?>
-<w:settings xmlns:mc="http://schemas.openxmlformats.org/markup-compatibility/2006" xmlns:o="urn:schemas-microsoft-com:office:office" xmlns:r="http://schemas.openxmlformats.org/officeDocument/2006/relationships" xmlns:m="http://schemas.openxmlformats.org/officeDocument/2006/math" xmlns:v="urn:schemas-microsoft-com:vml" xmlns:w10="urn:schemas-microsoft-com:office:word" xmlns:w="http://schemas.openxmlformats.org/wordprocessingml/2006/main" xmlns:w14="http://schemas.microsoft.com/office/word/2010/wordml" xmlns:w15="http://schemas.microsoft.com/office/word/2012/wordml" xmlns:w16se="http://schemas.microsoft.com/office/word/2015/wordml/symex" xmlns:sl="http://schemas.openxmlformats.org/schemaLibrary/2006/main" mc:Ignorable="w14 w15 w16se">
+<w:settings xmlns:mc="http://schemas.openxmlformats.org/markup-compatibility/2006" xmlns:o="urn:schemas-microsoft-com:office:office" xmlns:r="http://schemas.openxmlformats.org/officeDocument/2006/relationships" xmlns:m="http://schemas.openxmlformats.org/officeDocument/2006/math" xmlns:v="urn:schemas-microsoft-com:vml" xmlns:w10="urn:schemas-microsoft-com:office:word" xmlns:w="http://schemas.openxmlformats.org/wordprocessingml/2006/main" xmlns:w14="http://schemas.microsoft.com/office/word/2010/wordml" xmlns:w15="http://schemas.microsoft.com/office/word/2012/wordml" xmlns:sl="http://schemas.openxmlformats.org/schemaLibrary/2006/main" mc:Ignorable="w14 w15">
   <w:view w:val="normal"/>
   <w:defaultTabStop w:val="720"/>
   <w:characterSpacingControl w:val="doNotCompress"/>
@@ -2191,6 +2670,7 @@
   <w:rsids>
     <w:rsidRoot w:val="0095247F"/>
     <w:rsid w:val="00155539"/>
+    <w:rsid w:val="00537169"/>
     <w:rsid w:val="0095247F"/>
     <w:rsid w:val="00B06C10"/>
     <w:rsid w:val="00DA405D"/>
@@ -2218,7 +2698,7 @@
 </file>
 
 <file path=word/glossary/styles.xml><?xml version="1.0" encoding="utf-8"?>
-<w:styles xmlns:mc="http://schemas.openxmlformats.org/markup-compatibility/2006" xmlns:r="http://schemas.openxmlformats.org/officeDocument/2006/relationships" xmlns:w="http://schemas.openxmlformats.org/wordprocessingml/2006/main" xmlns:w14="http://schemas.microsoft.com/office/word/2010/wordml" xmlns:w15="http://schemas.microsoft.com/office/word/2012/wordml" xmlns:w16se="http://schemas.microsoft.com/office/word/2015/wordml/symex" mc:Ignorable="w14 w15 w16se">
+<w:styles xmlns:mc="http://schemas.openxmlformats.org/markup-compatibility/2006" xmlns:r="http://schemas.openxmlformats.org/officeDocument/2006/relationships" xmlns:w="http://schemas.openxmlformats.org/wordprocessingml/2006/main" xmlns:w14="http://schemas.microsoft.com/office/word/2010/wordml" xmlns:w15="http://schemas.microsoft.com/office/word/2012/wordml" mc:Ignorable="w14 w15">
   <w:docDefaults>
     <w:rPrDefault>
       <w:rPr>
@@ -2234,7 +2714,7 @@
       </w:pPr>
     </w:pPrDefault>
   </w:docDefaults>
-  <w:latentStyles w:defLockedState="0" w:defUIPriority="99" w:defSemiHidden="0" w:defUnhideWhenUsed="0" w:defQFormat="0" w:count="372">
+  <w:latentStyles w:defLockedState="0" w:defUIPriority="99" w:defSemiHidden="0" w:defUnhideWhenUsed="0" w:defQFormat="0" w:count="380">
     <w:lsdException w:name="Normal" w:uiPriority="0" w:qFormat="1"/>
     <w:lsdException w:name="heading 1" w:uiPriority="9" w:qFormat="1"/>
     <w:lsdException w:name="heading 2" w:semiHidden="1" w:uiPriority="9" w:unhideWhenUsed="1" w:qFormat="1"/>
@@ -2340,6 +2820,7 @@
     <w:lsdException w:name="HTML Sample" w:semiHidden="1" w:unhideWhenUsed="1"/>
     <w:lsdException w:name="HTML Typewriter" w:semiHidden="1" w:unhideWhenUsed="1"/>
     <w:lsdException w:name="HTML Variable" w:semiHidden="1" w:unhideWhenUsed="1"/>
+    <w:lsdException w:name="Normal Table" w:semiHidden="1" w:unhideWhenUsed="1"/>
     <w:lsdException w:name="annotation subject" w:semiHidden="1" w:unhideWhenUsed="1"/>
     <w:lsdException w:name="No List" w:semiHidden="1" w:unhideWhenUsed="1"/>
     <w:lsdException w:name="Outline List 1" w:semiHidden="1" w:unhideWhenUsed="1"/>
@@ -2386,8 +2867,10 @@
     <w:lsdException w:name="Table Subtle 2" w:semiHidden="1" w:unhideWhenUsed="1"/>
     <w:lsdException w:name="Table Web 1" w:semiHidden="1" w:unhideWhenUsed="1"/>
     <w:lsdException w:name="Table Web 2" w:semiHidden="1" w:unhideWhenUsed="1"/>
+    <w:lsdException w:name="Table Web 3" w:semiHidden="1" w:unhideWhenUsed="1"/>
     <w:lsdException w:name="Balloon Text" w:semiHidden="1" w:unhideWhenUsed="1"/>
     <w:lsdException w:name="Table Grid" w:uiPriority="39"/>
+    <w:lsdException w:name="Table Theme" w:semiHidden="1" w:unhideWhenUsed="1"/>
     <w:lsdException w:name="Placeholder Text" w:semiHidden="1"/>
     <w:lsdException w:name="No Spacing" w:uiPriority="1" w:qFormat="1"/>
     <w:lsdException w:name="Light Shading" w:uiPriority="60"/>
@@ -2603,7 +3086,6 @@
     <w:lsdException w:name="List Table 5 Dark Accent 6" w:uiPriority="50"/>
     <w:lsdException w:name="List Table 6 Colorful Accent 6" w:uiPriority="51"/>
     <w:lsdException w:name="List Table 7 Colorful Accent 6" w:uiPriority="52"/>
-    <w:lsdException w:name="Mention" w:semiHidden="1" w:unhideWhenUsed="1"/>
   </w:latentStyles>
   <w:style w:type="paragraph" w:default="1" w:styleId="Normal">
     <w:name w:val="Normal"/>
@@ -2655,9 +3137,10 @@
 </file>
 
 <file path=word/glossary/webSettings.xml><?xml version="1.0" encoding="utf-8"?>
-<w:webSettings xmlns:mc="http://schemas.openxmlformats.org/markup-compatibility/2006" xmlns:r="http://schemas.openxmlformats.org/officeDocument/2006/relationships" xmlns:w="http://schemas.openxmlformats.org/wordprocessingml/2006/main" xmlns:w14="http://schemas.microsoft.com/office/word/2010/wordml" xmlns:w15="http://schemas.microsoft.com/office/word/2012/wordml" xmlns:w16se="http://schemas.microsoft.com/office/word/2015/wordml/symex" mc:Ignorable="w14 w15 w16se">
+<w:webSettings xmlns:mc="http://schemas.openxmlformats.org/markup-compatibility/2006" xmlns:r="http://schemas.openxmlformats.org/officeDocument/2006/relationships" xmlns:w="http://schemas.openxmlformats.org/wordprocessingml/2006/main" xmlns:w14="http://schemas.microsoft.com/office/word/2010/wordml" xmlns:w15="http://schemas.microsoft.com/office/word/2012/wordml" mc:Ignorable="w14 w15">
   <w:optimizeForBrowser/>
   <w:allowPNG/>
+  <w:doNotSaveAsSingleFile/>
 </w:webSettings>
 </file>
 

</xml_diff>

<commit_message>
Se agrega avance de beneficios y riesgos.
</commit_message>
<xml_diff>
--- a/doc/Estudio de Factibilidad.docx
+++ b/doc/Estudio de Factibilidad.docx
@@ -1,6 +1,6 @@
 
 <file path=word/document.xml><?xml version="1.0" encoding="utf-8"?>
-<w:document xmlns:wpc="http://schemas.microsoft.com/office/word/2010/wordprocessingCanvas" xmlns:mo="http://schemas.microsoft.com/office/mac/office/2008/main" xmlns:mc="http://schemas.openxmlformats.org/markup-compatibility/2006" xmlns:mv="urn:schemas-microsoft-com:mac:vml" xmlns:o="urn:schemas-microsoft-com:office:office" xmlns:r="http://schemas.openxmlformats.org/officeDocument/2006/relationships" xmlns:m="http://schemas.openxmlformats.org/officeDocument/2006/math" xmlns:v="urn:schemas-microsoft-com:vml" xmlns:wp14="http://schemas.microsoft.com/office/word/2010/wordprocessingDrawing" xmlns:wp="http://schemas.openxmlformats.org/drawingml/2006/wordprocessingDrawing" xmlns:w10="urn:schemas-microsoft-com:office:word" xmlns:w="http://schemas.openxmlformats.org/wordprocessingml/2006/main" xmlns:w14="http://schemas.microsoft.com/office/word/2010/wordml" xmlns:w15="http://schemas.microsoft.com/office/word/2012/wordml" xmlns:wpg="http://schemas.microsoft.com/office/word/2010/wordprocessingGroup" xmlns:wpi="http://schemas.microsoft.com/office/word/2010/wordprocessingInk" xmlns:wne="http://schemas.microsoft.com/office/word/2006/wordml" xmlns:wps="http://schemas.microsoft.com/office/word/2010/wordprocessingShape" mc:Ignorable="w14 w15 wp14 mv">
+<w:document xmlns:wpc="http://schemas.microsoft.com/office/word/2010/wordprocessingCanvas" xmlns:cx="http://schemas.microsoft.com/office/drawing/2014/chartex" xmlns:cx1="http://schemas.microsoft.com/office/drawing/2015/9/8/chartex" xmlns:cx2="http://schemas.microsoft.com/office/drawing/2015/10/21/chartex" xmlns:mc="http://schemas.openxmlformats.org/markup-compatibility/2006" xmlns:o="urn:schemas-microsoft-com:office:office" xmlns:r="http://schemas.openxmlformats.org/officeDocument/2006/relationships" xmlns:m="http://schemas.openxmlformats.org/officeDocument/2006/math" xmlns:v="urn:schemas-microsoft-com:vml" xmlns:wp14="http://schemas.microsoft.com/office/word/2010/wordprocessingDrawing" xmlns:wp="http://schemas.openxmlformats.org/drawingml/2006/wordprocessingDrawing" xmlns:w10="urn:schemas-microsoft-com:office:word" xmlns:w="http://schemas.openxmlformats.org/wordprocessingml/2006/main" xmlns:w14="http://schemas.microsoft.com/office/word/2010/wordml" xmlns:w15="http://schemas.microsoft.com/office/word/2012/wordml" xmlns:w16se="http://schemas.microsoft.com/office/word/2015/wordml/symex" xmlns:wpg="http://schemas.microsoft.com/office/word/2010/wordprocessingGroup" xmlns:wpi="http://schemas.microsoft.com/office/word/2010/wordprocessingInk" xmlns:wne="http://schemas.microsoft.com/office/word/2006/wordml" xmlns:wps="http://schemas.microsoft.com/office/word/2010/wordprocessingShape" mc:Ignorable="w14 w15 w16se wp14">
   <w:body>
     <w:tbl>
       <w:tblPr>
@@ -58,7 +58,7 @@
                   <v:imagedata r:id="rId8" o:title=""/>
                   <w10:wrap type="square" anchorx="margin" anchory="margin"/>
                 </v:shape>
-                <o:OLEObject Type="Embed" ProgID="PBrush" ShapeID="_x0000_s1026" DrawAspect="Content" ObjectID="_1518600806" r:id="rId9"/>
+                <o:OLEObject Type="Embed" ProgID="PBrush" ShapeID="_x0000_s1026" DrawAspect="Content" ObjectID="_1518608828" r:id="rId9"/>
               </w:object>
             </w:r>
             <w:sdt>
@@ -244,7 +244,6 @@
                 <w:b/>
                 <w:bCs/>
                 <w:noProof/>
-                <w:lang w:val="en-US" w:eastAsia="en-US"/>
               </w:rPr>
               <mc:AlternateContent>
                 <mc:Choice Requires="wps">
@@ -380,7 +379,7 @@
                     </wp:anchor>
                   </w:drawing>
                 </mc:Choice>
-                <mc:Fallback>
+                <mc:Fallback xmlns:mv="urn:schemas-microsoft-com:mac:vml" xmlns:mo="http://schemas.microsoft.com/office/mac/office/2008/main">
                   <w:pict>
                     <v:shapetype w14:anchorId="21819FDA" id="_x0000_t202" coordsize="21600,21600" o:spt="202" path="m0,0l0,21600,21600,21600,21600,0xe">
                       <v:stroke joinstyle="miter"/>
@@ -804,88 +803,147 @@
       <w:r>
         <w:t>Logrando implementar este sistema, se podrán reemplazar antiguos sistemas de gestión de control de estudiantes tales como CLASS, utilizado en UAM. Brindaría la posibilidad de acceder desde navegadores móviles.</w:t>
       </w:r>
+    </w:p>
+    <w:p>
+      <w:pPr>
+        <w:pStyle w:val="Heading1"/>
+      </w:pPr>
+      <w:r>
+        <w:t>Beneficios</w:t>
+      </w:r>
+    </w:p>
+    <w:p>
+      <w:r>
+        <w:t>Este proyecto nace de una necesidad que como estudiantes nos hemos sentido decepcionados por las alternativas de software y la falta de opciones categorizadas como software libre para el campo de la educación. Con este proyecto buscamos como aportar una alternativa libre que permita a los usuarios tener una experiencia educativa que sea memorable y sencilla de utilizar.</w:t>
+      </w:r>
+    </w:p>
+    <w:p>
+      <w:r>
+        <w:t>Los beneficios que obtendremos con este proyecto son los siguientes:</w:t>
+      </w:r>
+    </w:p>
+    <w:p>
+      <w:pPr>
+        <w:pStyle w:val="ListParagraph"/>
+        <w:numPr>
+          <w:ilvl w:val="0"/>
+          <w:numId w:val="8"/>
+        </w:numPr>
+      </w:pPr>
+      <w:r>
+        <w:t>Plataforma educacional: Pensamos que la educación es un aspecto clave en la formación de un ser humano y al proveer una plataforma confiable que permita el control de clases lograremos aportar un impacto positivo en la vida de tanto estudiantes como profesores.</w:t>
+      </w:r>
+    </w:p>
+    <w:p>
+      <w:pPr>
+        <w:pStyle w:val="ListParagraph"/>
+        <w:numPr>
+          <w:ilvl w:val="0"/>
+          <w:numId w:val="8"/>
+        </w:numPr>
+      </w:pPr>
+      <w:r>
+        <w:lastRenderedPageBreak/>
+        <w:t>Software Libre: Al crear esta plataforma bajo la categoría software libre abrimos las puertas a la innovación ya que, al contrario de muchas plataformas, no pensamos limitar las capacidades de nuestro proyecto y cualquiera que pueda y desee aportar valor a este proyecto es bienvenido a hacerlo.</w:t>
+      </w:r>
+    </w:p>
+    <w:p>
+      <w:pPr>
+        <w:pStyle w:val="ListParagraph"/>
+        <w:numPr>
+          <w:ilvl w:val="0"/>
+          <w:numId w:val="8"/>
+        </w:numPr>
+      </w:pPr>
+      <w:r>
+        <w:t>Experiencia: Otro beneficio que se obtiene con el cumplimiento de este proyecto es que como estudiantes nos da la oportunidad de conocer y de ganar experiencia fundamental en la gestión y en el manejo de un proyecto real. Asimismo este proyecto nos permite transmitir nuestra experiencia y nuestro conocimiento a otros usuarios que quieran indagar en esta área de desarrollo.</w:t>
+      </w:r>
+    </w:p>
+    <w:p>
+      <w:pPr>
+        <w:pStyle w:val="Heading1"/>
+      </w:pPr>
+      <w:r>
+        <w:t>Factibilidad técnica</w:t>
+      </w:r>
+    </w:p>
+    <w:p>
+      <w:r>
+        <w:t xml:space="preserve">Requerimientos, posible diseño o versiones de software a desarrollar. Número de usuarios, transacciones. </w:t>
+      </w:r>
+    </w:p>
+    <w:p>
+      <w:pPr>
+        <w:pStyle w:val="Heading1"/>
+      </w:pPr>
+      <w:r>
+        <w:t>Planificación y recursos</w:t>
+      </w:r>
+    </w:p>
+    <w:p>
+      <w:r>
+        <w:t>Personal, calendario, equipo, etc. Diagrama de Gantt. Puntos de decisión, fechas, interacciones con sistemas externos.</w:t>
+      </w:r>
+      <w:r>
+        <w:t xml:space="preserve"> Presupuesto.</w:t>
+      </w:r>
+    </w:p>
+    <w:p>
+      <w:pPr>
+        <w:pStyle w:val="Heading1"/>
+      </w:pPr>
+      <w:r>
+        <w:t>Alternativas y riesgos</w:t>
+      </w:r>
+    </w:p>
+    <w:p>
+      <w:r>
+        <w:t>¿</w:t>
+      </w:r>
+      <w:r>
+        <w:t xml:space="preserve">Qué puede salir mal? </w:t>
+      </w:r>
+      <w:r>
+        <w:t>¿</w:t>
+      </w:r>
+      <w:r>
+        <w:t>Cómo se supervi</w:t>
+      </w:r>
+      <w:r>
+        <w:t xml:space="preserve">sará el progreso e identificará </w:t>
+      </w:r>
+      <w:r>
+        <w:t>los problemas</w:t>
+      </w:r>
+      <w:r>
+        <w:t>? ¿</w:t>
+      </w:r>
+      <w:r>
+        <w:t>Cuál es el plan B?</w:t>
+      </w:r>
+      <w:r>
+        <w:t xml:space="preserve"> Continuar un sistema, mejorarlo o hacer uno nuevo. Manejo de desarrollo (interno, externo).</w:t>
+      </w:r>
+    </w:p>
+    <w:p>
+      <w:r>
+        <w:t>Los riesgos que se corren con un proyecto de esta magnitud pueden ser la falta de tiempo, dedicación, visión u organización. El objetivo en las etapas tempranas del proyecto es minimizar la incertidumbre y analizar qué es lo que se puede o no hacer.</w:t>
+      </w:r>
+    </w:p>
+    <w:p>
+      <w:r>
+        <w:t>Como fin de minimizar riesgos se establecerán etapas durante todo el proyecto en el cual se medirán los avances hasta el momento. La mayor fuente de riesgo es durante el desarrollo del software, por esto mismo se planean generar pruebas en las diferentes etapas del desarrollo tanto como pruebas individuales como de integración para verificar que todo vaya de acuerdo al plan.</w:t>
+      </w:r>
+    </w:p>
+    <w:p>
+      <w:r>
+        <w:t>Como plan B, en caso de que encontremos un problema la estrategia que se utilizara es la realización de un análisis del avance actual para ver qué porcentaje del proyecto es recuperable y partir a base de eso.</w:t>
+      </w:r>
+      <w:r>
+        <w:t xml:space="preserve"> Se continuara con el sistema después de evaluar las mejoras que se le deben de realizar.</w:t>
+      </w:r>
       <w:bookmarkStart w:id="0" w:name="_GoBack"/>
       <w:bookmarkEnd w:id="0"/>
-    </w:p>
-    <w:p>
-      <w:pPr>
-        <w:pStyle w:val="Heading1"/>
-      </w:pPr>
-      <w:r>
-        <w:t>Beneficios</w:t>
-      </w:r>
-    </w:p>
-    <w:p>
-      <w:r>
-        <w:t>¿Por qué se propuso el proyecto? ¿Podemos medir / cuantificar los beneficios?</w:t>
-      </w:r>
-    </w:p>
-    <w:p>
-      <w:pPr>
-        <w:pStyle w:val="Heading1"/>
-      </w:pPr>
-      <w:r>
-        <w:t>Factibilidad técnica</w:t>
-      </w:r>
-    </w:p>
-    <w:p>
-      <w:r>
-        <w:t xml:space="preserve">Requerimientos, posible diseño o versiones de software a desarrollar. Número de usuarios, transacciones. </w:t>
-      </w:r>
-    </w:p>
-    <w:p>
-      <w:pPr>
-        <w:pStyle w:val="Heading1"/>
-      </w:pPr>
-      <w:r>
-        <w:t>Planificación y recursos</w:t>
-      </w:r>
-    </w:p>
-    <w:p>
-      <w:r>
-        <w:t>Personal, calendario, equipo, etc. Diagrama de Gantt. Puntos de decisión, fechas, interacciones con sistemas externos.</w:t>
-      </w:r>
-      <w:r>
-        <w:t xml:space="preserve"> Presupuesto.</w:t>
-      </w:r>
-    </w:p>
-    <w:p>
-      <w:pPr>
-        <w:pStyle w:val="Heading1"/>
-      </w:pPr>
-      <w:r>
-        <w:lastRenderedPageBreak/>
-        <w:t>Alternativas y riesgos</w:t>
-      </w:r>
-    </w:p>
-    <w:p>
-      <w:r>
-        <w:t>¿</w:t>
-      </w:r>
-      <w:r>
-        <w:t xml:space="preserve">Qué puede salir mal? </w:t>
-      </w:r>
-      <w:r>
-        <w:t>¿</w:t>
-      </w:r>
-      <w:r>
-        <w:t>Cómo se supervi</w:t>
-      </w:r>
-      <w:r>
-        <w:t xml:space="preserve">sará el progreso e identificará </w:t>
-      </w:r>
-      <w:r>
-        <w:t>los problemas</w:t>
-      </w:r>
-      <w:r>
-        <w:t>? ¿</w:t>
-      </w:r>
-      <w:r>
-        <w:t>Cuál es el plan B?</w:t>
-      </w:r>
-      <w:r>
-        <w:t xml:space="preserve"> Continuar un sistema, mejorarlo o hacer uno nuevo. Manejo de desarrollo (interno, externo).</w:t>
-      </w:r>
     </w:p>
     <w:p>
       <w:pPr>
@@ -928,7 +986,7 @@
 </file>
 
 <file path=word/endnotes.xml><?xml version="1.0" encoding="utf-8"?>
-<w:endnotes xmlns:wpc="http://schemas.microsoft.com/office/word/2010/wordprocessingCanvas" xmlns:mo="http://schemas.microsoft.com/office/mac/office/2008/main" xmlns:mc="http://schemas.openxmlformats.org/markup-compatibility/2006" xmlns:mv="urn:schemas-microsoft-com:mac:vml" xmlns:o="urn:schemas-microsoft-com:office:office" xmlns:r="http://schemas.openxmlformats.org/officeDocument/2006/relationships" xmlns:m="http://schemas.openxmlformats.org/officeDocument/2006/math" xmlns:v="urn:schemas-microsoft-com:vml" xmlns:wp14="http://schemas.microsoft.com/office/word/2010/wordprocessingDrawing" xmlns:wp="http://schemas.openxmlformats.org/drawingml/2006/wordprocessingDrawing" xmlns:w10="urn:schemas-microsoft-com:office:word" xmlns:w="http://schemas.openxmlformats.org/wordprocessingml/2006/main" xmlns:w14="http://schemas.microsoft.com/office/word/2010/wordml" xmlns:w15="http://schemas.microsoft.com/office/word/2012/wordml" xmlns:wpg="http://schemas.microsoft.com/office/word/2010/wordprocessingGroup" xmlns:wpi="http://schemas.microsoft.com/office/word/2010/wordprocessingInk" xmlns:wne="http://schemas.microsoft.com/office/word/2006/wordml" xmlns:wps="http://schemas.microsoft.com/office/word/2010/wordprocessingShape" mc:Ignorable="w14 w15 wp14 mv">
+<w:endnotes xmlns:wpc="http://schemas.microsoft.com/office/word/2010/wordprocessingCanvas" xmlns:cx="http://schemas.microsoft.com/office/drawing/2014/chartex" xmlns:cx1="http://schemas.microsoft.com/office/drawing/2015/9/8/chartex" xmlns:cx2="http://schemas.microsoft.com/office/drawing/2015/10/21/chartex" xmlns:mc="http://schemas.openxmlformats.org/markup-compatibility/2006" xmlns:o="urn:schemas-microsoft-com:office:office" xmlns:r="http://schemas.openxmlformats.org/officeDocument/2006/relationships" xmlns:m="http://schemas.openxmlformats.org/officeDocument/2006/math" xmlns:v="urn:schemas-microsoft-com:vml" xmlns:wp14="http://schemas.microsoft.com/office/word/2010/wordprocessingDrawing" xmlns:wp="http://schemas.openxmlformats.org/drawingml/2006/wordprocessingDrawing" xmlns:w10="urn:schemas-microsoft-com:office:word" xmlns:w="http://schemas.openxmlformats.org/wordprocessingml/2006/main" xmlns:w14="http://schemas.microsoft.com/office/word/2010/wordml" xmlns:w15="http://schemas.microsoft.com/office/word/2012/wordml" xmlns:w16se="http://schemas.microsoft.com/office/word/2015/wordml/symex" xmlns:wpg="http://schemas.microsoft.com/office/word/2010/wordprocessingGroup" xmlns:wpi="http://schemas.microsoft.com/office/word/2010/wordprocessingInk" xmlns:wne="http://schemas.microsoft.com/office/word/2006/wordml" xmlns:wps="http://schemas.microsoft.com/office/word/2010/wordprocessingShape" mc:Ignorable="w14 w15 w16se wp14">
   <w:endnote w:type="separator" w:id="-1">
     <w:p>
       <w:pPr>
@@ -953,7 +1011,7 @@
 </file>
 
 <file path=word/footer1.xml><?xml version="1.0" encoding="utf-8"?>
-<w:ftr xmlns:wpc="http://schemas.microsoft.com/office/word/2010/wordprocessingCanvas" xmlns:mo="http://schemas.microsoft.com/office/mac/office/2008/main" xmlns:mc="http://schemas.openxmlformats.org/markup-compatibility/2006" xmlns:mv="urn:schemas-microsoft-com:mac:vml" xmlns:o="urn:schemas-microsoft-com:office:office" xmlns:r="http://schemas.openxmlformats.org/officeDocument/2006/relationships" xmlns:m="http://schemas.openxmlformats.org/officeDocument/2006/math" xmlns:v="urn:schemas-microsoft-com:vml" xmlns:wp14="http://schemas.microsoft.com/office/word/2010/wordprocessingDrawing" xmlns:wp="http://schemas.openxmlformats.org/drawingml/2006/wordprocessingDrawing" xmlns:w10="urn:schemas-microsoft-com:office:word" xmlns:w="http://schemas.openxmlformats.org/wordprocessingml/2006/main" xmlns:w14="http://schemas.microsoft.com/office/word/2010/wordml" xmlns:w15="http://schemas.microsoft.com/office/word/2012/wordml" xmlns:wpg="http://schemas.microsoft.com/office/word/2010/wordprocessingGroup" xmlns:wpi="http://schemas.microsoft.com/office/word/2010/wordprocessingInk" xmlns:wne="http://schemas.microsoft.com/office/word/2006/wordml" xmlns:wps="http://schemas.microsoft.com/office/word/2010/wordprocessingShape" mc:Ignorable="w14 w15 wp14">
+<w:ftr xmlns:wpc="http://schemas.microsoft.com/office/word/2010/wordprocessingCanvas" xmlns:cx="http://schemas.microsoft.com/office/drawing/2014/chartex" xmlns:cx1="http://schemas.microsoft.com/office/drawing/2015/9/8/chartex" xmlns:cx2="http://schemas.microsoft.com/office/drawing/2015/10/21/chartex" xmlns:mc="http://schemas.openxmlformats.org/markup-compatibility/2006" xmlns:o="urn:schemas-microsoft-com:office:office" xmlns:r="http://schemas.openxmlformats.org/officeDocument/2006/relationships" xmlns:m="http://schemas.openxmlformats.org/officeDocument/2006/math" xmlns:v="urn:schemas-microsoft-com:vml" xmlns:wp14="http://schemas.microsoft.com/office/word/2010/wordprocessingDrawing" xmlns:wp="http://schemas.openxmlformats.org/drawingml/2006/wordprocessingDrawing" xmlns:w10="urn:schemas-microsoft-com:office:word" xmlns:w="http://schemas.openxmlformats.org/wordprocessingml/2006/main" xmlns:w14="http://schemas.microsoft.com/office/word/2010/wordml" xmlns:w15="http://schemas.microsoft.com/office/word/2012/wordml" xmlns:w16se="http://schemas.microsoft.com/office/word/2015/wordml/symex" xmlns:wpg="http://schemas.microsoft.com/office/word/2010/wordprocessingGroup" xmlns:wpi="http://schemas.microsoft.com/office/word/2010/wordprocessingInk" xmlns:wne="http://schemas.microsoft.com/office/word/2006/wordml" xmlns:wps="http://schemas.microsoft.com/office/word/2010/wordprocessingShape" mc:Ignorable="w14 w15 w16se wp14">
   <w:p>
     <w:pPr>
       <w:pStyle w:val="Footer"/>
@@ -978,7 +1036,7 @@
 </file>
 
 <file path=word/footnotes.xml><?xml version="1.0" encoding="utf-8"?>
-<w:footnotes xmlns:wpc="http://schemas.microsoft.com/office/word/2010/wordprocessingCanvas" xmlns:mo="http://schemas.microsoft.com/office/mac/office/2008/main" xmlns:mc="http://schemas.openxmlformats.org/markup-compatibility/2006" xmlns:mv="urn:schemas-microsoft-com:mac:vml" xmlns:o="urn:schemas-microsoft-com:office:office" xmlns:r="http://schemas.openxmlformats.org/officeDocument/2006/relationships" xmlns:m="http://schemas.openxmlformats.org/officeDocument/2006/math" xmlns:v="urn:schemas-microsoft-com:vml" xmlns:wp14="http://schemas.microsoft.com/office/word/2010/wordprocessingDrawing" xmlns:wp="http://schemas.openxmlformats.org/drawingml/2006/wordprocessingDrawing" xmlns:w10="urn:schemas-microsoft-com:office:word" xmlns:w="http://schemas.openxmlformats.org/wordprocessingml/2006/main" xmlns:w14="http://schemas.microsoft.com/office/word/2010/wordml" xmlns:w15="http://schemas.microsoft.com/office/word/2012/wordml" xmlns:wpg="http://schemas.microsoft.com/office/word/2010/wordprocessingGroup" xmlns:wpi="http://schemas.microsoft.com/office/word/2010/wordprocessingInk" xmlns:wne="http://schemas.microsoft.com/office/word/2006/wordml" xmlns:wps="http://schemas.microsoft.com/office/word/2010/wordprocessingShape" mc:Ignorable="w14 w15 wp14 mv">
+<w:footnotes xmlns:wpc="http://schemas.microsoft.com/office/word/2010/wordprocessingCanvas" xmlns:cx="http://schemas.microsoft.com/office/drawing/2014/chartex" xmlns:cx1="http://schemas.microsoft.com/office/drawing/2015/9/8/chartex" xmlns:cx2="http://schemas.microsoft.com/office/drawing/2015/10/21/chartex" xmlns:mc="http://schemas.openxmlformats.org/markup-compatibility/2006" xmlns:o="urn:schemas-microsoft-com:office:office" xmlns:r="http://schemas.openxmlformats.org/officeDocument/2006/relationships" xmlns:m="http://schemas.openxmlformats.org/officeDocument/2006/math" xmlns:v="urn:schemas-microsoft-com:vml" xmlns:wp14="http://schemas.microsoft.com/office/word/2010/wordprocessingDrawing" xmlns:wp="http://schemas.openxmlformats.org/drawingml/2006/wordprocessingDrawing" xmlns:w10="urn:schemas-microsoft-com:office:word" xmlns:w="http://schemas.openxmlformats.org/wordprocessingml/2006/main" xmlns:w14="http://schemas.microsoft.com/office/word/2010/wordml" xmlns:w15="http://schemas.microsoft.com/office/word/2012/wordml" xmlns:w16se="http://schemas.microsoft.com/office/word/2015/wordml/symex" xmlns:wpg="http://schemas.microsoft.com/office/word/2010/wordprocessingGroup" xmlns:wpi="http://schemas.microsoft.com/office/word/2010/wordprocessingInk" xmlns:wne="http://schemas.microsoft.com/office/word/2006/wordml" xmlns:wps="http://schemas.microsoft.com/office/word/2010/wordprocessingShape" mc:Ignorable="w14 w15 w16se wp14">
   <w:footnote w:type="separator" w:id="-1">
     <w:p>
       <w:pPr>
@@ -1003,7 +1061,7 @@
 </file>
 
 <file path=word/header1.xml><?xml version="1.0" encoding="utf-8"?>
-<w:hdr xmlns:wpc="http://schemas.microsoft.com/office/word/2010/wordprocessingCanvas" xmlns:mo="http://schemas.microsoft.com/office/mac/office/2008/main" xmlns:mc="http://schemas.openxmlformats.org/markup-compatibility/2006" xmlns:mv="urn:schemas-microsoft-com:mac:vml" xmlns:o="urn:schemas-microsoft-com:office:office" xmlns:r="http://schemas.openxmlformats.org/officeDocument/2006/relationships" xmlns:m="http://schemas.openxmlformats.org/officeDocument/2006/math" xmlns:v="urn:schemas-microsoft-com:vml" xmlns:wp14="http://schemas.microsoft.com/office/word/2010/wordprocessingDrawing" xmlns:wp="http://schemas.openxmlformats.org/drawingml/2006/wordprocessingDrawing" xmlns:w10="urn:schemas-microsoft-com:office:word" xmlns:w="http://schemas.openxmlformats.org/wordprocessingml/2006/main" xmlns:w14="http://schemas.microsoft.com/office/word/2010/wordml" xmlns:w15="http://schemas.microsoft.com/office/word/2012/wordml" xmlns:wpg="http://schemas.microsoft.com/office/word/2010/wordprocessingGroup" xmlns:wpi="http://schemas.microsoft.com/office/word/2010/wordprocessingInk" xmlns:wne="http://schemas.microsoft.com/office/word/2006/wordml" xmlns:wps="http://schemas.microsoft.com/office/word/2010/wordprocessingShape" mc:Ignorable="w14 w15 wp14">
+<w:hdr xmlns:wpc="http://schemas.microsoft.com/office/word/2010/wordprocessingCanvas" xmlns:cx="http://schemas.microsoft.com/office/drawing/2014/chartex" xmlns:cx1="http://schemas.microsoft.com/office/drawing/2015/9/8/chartex" xmlns:cx2="http://schemas.microsoft.com/office/drawing/2015/10/21/chartex" xmlns:mc="http://schemas.openxmlformats.org/markup-compatibility/2006" xmlns:o="urn:schemas-microsoft-com:office:office" xmlns:r="http://schemas.openxmlformats.org/officeDocument/2006/relationships" xmlns:m="http://schemas.openxmlformats.org/officeDocument/2006/math" xmlns:v="urn:schemas-microsoft-com:vml" xmlns:wp14="http://schemas.microsoft.com/office/word/2010/wordprocessingDrawing" xmlns:wp="http://schemas.openxmlformats.org/drawingml/2006/wordprocessingDrawing" xmlns:w10="urn:schemas-microsoft-com:office:word" xmlns:w="http://schemas.openxmlformats.org/wordprocessingml/2006/main" xmlns:w14="http://schemas.microsoft.com/office/word/2010/wordml" xmlns:w15="http://schemas.microsoft.com/office/word/2012/wordml" xmlns:w16se="http://schemas.microsoft.com/office/word/2015/wordml/symex" xmlns:wpg="http://schemas.microsoft.com/office/word/2010/wordprocessingGroup" xmlns:wpi="http://schemas.microsoft.com/office/word/2010/wordprocessingInk" xmlns:wne="http://schemas.microsoft.com/office/word/2006/wordml" xmlns:wps="http://schemas.microsoft.com/office/word/2010/wordprocessingShape" mc:Ignorable="w14 w15 w16se wp14">
   <w:sdt>
     <w:sdtPr>
       <w:rPr>
@@ -1085,8 +1143,8 @@
 </file>
 
 <file path=word/numbering.xml><?xml version="1.0" encoding="utf-8"?>
-<w:numbering xmlns:wpc="http://schemas.microsoft.com/office/word/2010/wordprocessingCanvas" xmlns:mo="http://schemas.microsoft.com/office/mac/office/2008/main" xmlns:mc="http://schemas.openxmlformats.org/markup-compatibility/2006" xmlns:mv="urn:schemas-microsoft-com:mac:vml" xmlns:o="urn:schemas-microsoft-com:office:office" xmlns:r="http://schemas.openxmlformats.org/officeDocument/2006/relationships" xmlns:m="http://schemas.openxmlformats.org/officeDocument/2006/math" xmlns:v="urn:schemas-microsoft-com:vml" xmlns:wp14="http://schemas.microsoft.com/office/word/2010/wordprocessingDrawing" xmlns:wp="http://schemas.openxmlformats.org/drawingml/2006/wordprocessingDrawing" xmlns:w10="urn:schemas-microsoft-com:office:word" xmlns:w="http://schemas.openxmlformats.org/wordprocessingml/2006/main" xmlns:w14="http://schemas.microsoft.com/office/word/2010/wordml" xmlns:w15="http://schemas.microsoft.com/office/word/2012/wordml" xmlns:wpg="http://schemas.microsoft.com/office/word/2010/wordprocessingGroup" xmlns:wpi="http://schemas.microsoft.com/office/word/2010/wordprocessingInk" xmlns:wne="http://schemas.microsoft.com/office/word/2006/wordml" xmlns:wps="http://schemas.microsoft.com/office/word/2010/wordprocessingShape" mc:Ignorable="w14 w15 wp14 mv">
-  <w:abstractNum w:abstractNumId="0">
+<w:numbering xmlns:wpc="http://schemas.microsoft.com/office/word/2010/wordprocessingCanvas" xmlns:cx="http://schemas.microsoft.com/office/drawing/2014/chartex" xmlns:cx1="http://schemas.microsoft.com/office/drawing/2015/9/8/chartex" xmlns:cx2="http://schemas.microsoft.com/office/drawing/2015/10/21/chartex" xmlns:mc="http://schemas.openxmlformats.org/markup-compatibility/2006" xmlns:o="urn:schemas-microsoft-com:office:office" xmlns:r="http://schemas.openxmlformats.org/officeDocument/2006/relationships" xmlns:m="http://schemas.openxmlformats.org/officeDocument/2006/math" xmlns:v="urn:schemas-microsoft-com:vml" xmlns:wp14="http://schemas.microsoft.com/office/word/2010/wordprocessingDrawing" xmlns:wp="http://schemas.openxmlformats.org/drawingml/2006/wordprocessingDrawing" xmlns:w10="urn:schemas-microsoft-com:office:word" xmlns:w="http://schemas.openxmlformats.org/wordprocessingml/2006/main" xmlns:w14="http://schemas.microsoft.com/office/word/2010/wordml" xmlns:w15="http://schemas.microsoft.com/office/word/2012/wordml" xmlns:w16se="http://schemas.microsoft.com/office/word/2015/wordml/symex" xmlns:wpg="http://schemas.microsoft.com/office/word/2010/wordprocessingGroup" xmlns:wpi="http://schemas.microsoft.com/office/word/2010/wordprocessingInk" xmlns:wne="http://schemas.microsoft.com/office/word/2006/wordml" xmlns:wps="http://schemas.microsoft.com/office/word/2010/wordprocessingShape" mc:Ignorable="w14 w15 w16se wp14">
+  <w:abstractNum w:abstractNumId="0" w15:restartNumberingAfterBreak="0">
     <w:nsid w:val="1F6C2D4E"/>
     <w:multiLevelType w:val="hybridMultilevel"/>
     <w:tmpl w:val="8D06BC60"/>
@@ -1199,7 +1257,93 @@
       </w:rPr>
     </w:lvl>
   </w:abstractNum>
-  <w:abstractNum w:abstractNumId="1">
+  <w:abstractNum w:abstractNumId="1" w15:restartNumberingAfterBreak="0">
+    <w:nsid w:val="26F546D8"/>
+    <w:multiLevelType w:val="hybridMultilevel"/>
+    <w:tmpl w:val="3E56CD6A"/>
+    <w:lvl w:ilvl="0" w:tplc="4C0A000F">
+      <w:start w:val="1"/>
+      <w:numFmt w:val="decimal"/>
+      <w:lvlText w:val="%1."/>
+      <w:lvlJc w:val="left"/>
+      <w:pPr>
+        <w:ind w:left="720" w:hanging="360"/>
+      </w:pPr>
+    </w:lvl>
+    <w:lvl w:ilvl="1" w:tplc="4C0A0019" w:tentative="1">
+      <w:start w:val="1"/>
+      <w:numFmt w:val="lowerLetter"/>
+      <w:lvlText w:val="%2."/>
+      <w:lvlJc w:val="left"/>
+      <w:pPr>
+        <w:ind w:left="1440" w:hanging="360"/>
+      </w:pPr>
+    </w:lvl>
+    <w:lvl w:ilvl="2" w:tplc="4C0A001B" w:tentative="1">
+      <w:start w:val="1"/>
+      <w:numFmt w:val="lowerRoman"/>
+      <w:lvlText w:val="%3."/>
+      <w:lvlJc w:val="right"/>
+      <w:pPr>
+        <w:ind w:left="2160" w:hanging="180"/>
+      </w:pPr>
+    </w:lvl>
+    <w:lvl w:ilvl="3" w:tplc="4C0A000F" w:tentative="1">
+      <w:start w:val="1"/>
+      <w:numFmt w:val="decimal"/>
+      <w:lvlText w:val="%4."/>
+      <w:lvlJc w:val="left"/>
+      <w:pPr>
+        <w:ind w:left="2880" w:hanging="360"/>
+      </w:pPr>
+    </w:lvl>
+    <w:lvl w:ilvl="4" w:tplc="4C0A0019" w:tentative="1">
+      <w:start w:val="1"/>
+      <w:numFmt w:val="lowerLetter"/>
+      <w:lvlText w:val="%5."/>
+      <w:lvlJc w:val="left"/>
+      <w:pPr>
+        <w:ind w:left="3600" w:hanging="360"/>
+      </w:pPr>
+    </w:lvl>
+    <w:lvl w:ilvl="5" w:tplc="4C0A001B" w:tentative="1">
+      <w:start w:val="1"/>
+      <w:numFmt w:val="lowerRoman"/>
+      <w:lvlText w:val="%6."/>
+      <w:lvlJc w:val="right"/>
+      <w:pPr>
+        <w:ind w:left="4320" w:hanging="180"/>
+      </w:pPr>
+    </w:lvl>
+    <w:lvl w:ilvl="6" w:tplc="4C0A000F" w:tentative="1">
+      <w:start w:val="1"/>
+      <w:numFmt w:val="decimal"/>
+      <w:lvlText w:val="%7."/>
+      <w:lvlJc w:val="left"/>
+      <w:pPr>
+        <w:ind w:left="5040" w:hanging="360"/>
+      </w:pPr>
+    </w:lvl>
+    <w:lvl w:ilvl="7" w:tplc="4C0A0019" w:tentative="1">
+      <w:start w:val="1"/>
+      <w:numFmt w:val="lowerLetter"/>
+      <w:lvlText w:val="%8."/>
+      <w:lvlJc w:val="left"/>
+      <w:pPr>
+        <w:ind w:left="5760" w:hanging="360"/>
+      </w:pPr>
+    </w:lvl>
+    <w:lvl w:ilvl="8" w:tplc="4C0A001B" w:tentative="1">
+      <w:start w:val="1"/>
+      <w:numFmt w:val="lowerRoman"/>
+      <w:lvlText w:val="%9."/>
+      <w:lvlJc w:val="right"/>
+      <w:pPr>
+        <w:ind w:left="6480" w:hanging="180"/>
+      </w:pPr>
+    </w:lvl>
+  </w:abstractNum>
+  <w:abstractNum w:abstractNumId="2" w15:restartNumberingAfterBreak="0">
     <w:nsid w:val="29D209B3"/>
     <w:multiLevelType w:val="hybridMultilevel"/>
     <w:tmpl w:val="A482958C"/>
@@ -1312,7 +1456,7 @@
       </w:rPr>
     </w:lvl>
   </w:abstractNum>
-  <w:abstractNum w:abstractNumId="2">
+  <w:abstractNum w:abstractNumId="3" w15:restartNumberingAfterBreak="0">
     <w:nsid w:val="487E4370"/>
     <w:multiLevelType w:val="hybridMultilevel"/>
     <w:tmpl w:val="B6CE6BB6"/>
@@ -1425,7 +1569,7 @@
       </w:rPr>
     </w:lvl>
   </w:abstractNum>
-  <w:abstractNum w:abstractNumId="3">
+  <w:abstractNum w:abstractNumId="4" w15:restartNumberingAfterBreak="0">
     <w:nsid w:val="4C6B6E3F"/>
     <w:multiLevelType w:val="hybridMultilevel"/>
     <w:tmpl w:val="82F45AEE"/>
@@ -1538,7 +1682,7 @@
       </w:rPr>
     </w:lvl>
   </w:abstractNum>
-  <w:abstractNum w:abstractNumId="4">
+  <w:abstractNum w:abstractNumId="5" w15:restartNumberingAfterBreak="0">
     <w:nsid w:val="5BC42DD6"/>
     <w:multiLevelType w:val="hybridMultilevel"/>
     <w:tmpl w:val="734C8D7C"/>
@@ -1651,7 +1795,7 @@
       </w:rPr>
     </w:lvl>
   </w:abstractNum>
-  <w:abstractNum w:abstractNumId="5">
+  <w:abstractNum w:abstractNumId="6" w15:restartNumberingAfterBreak="0">
     <w:nsid w:val="72CD6578"/>
     <w:multiLevelType w:val="hybridMultilevel"/>
     <w:tmpl w:val="1B84F40A"/>
@@ -1764,7 +1908,7 @@
       </w:rPr>
     </w:lvl>
   </w:abstractNum>
-  <w:abstractNum w:abstractNumId="6">
+  <w:abstractNum w:abstractNumId="7" w15:restartNumberingAfterBreak="0">
     <w:nsid w:val="768A5EE2"/>
     <w:multiLevelType w:val="hybridMultilevel"/>
     <w:tmpl w:val="B9E884F2"/>
@@ -1878,31 +2022,34 @@
     </w:lvl>
   </w:abstractNum>
   <w:num w:numId="1">
-    <w:abstractNumId w:val="1"/>
+    <w:abstractNumId w:val="2"/>
   </w:num>
   <w:num w:numId="2">
-    <w:abstractNumId w:val="4"/>
+    <w:abstractNumId w:val="5"/>
   </w:num>
   <w:num w:numId="3">
     <w:abstractNumId w:val="0"/>
   </w:num>
   <w:num w:numId="4">
+    <w:abstractNumId w:val="7"/>
+  </w:num>
+  <w:num w:numId="5">
+    <w:abstractNumId w:val="4"/>
+  </w:num>
+  <w:num w:numId="6">
+    <w:abstractNumId w:val="3"/>
+  </w:num>
+  <w:num w:numId="7">
     <w:abstractNumId w:val="6"/>
   </w:num>
-  <w:num w:numId="5">
-    <w:abstractNumId w:val="3"/>
-  </w:num>
-  <w:num w:numId="6">
-    <w:abstractNumId w:val="2"/>
-  </w:num>
-  <w:num w:numId="7">
-    <w:abstractNumId w:val="5"/>
+  <w:num w:numId="8">
+    <w:abstractNumId w:val="1"/>
   </w:num>
 </w:numbering>
 </file>
 
 <file path=word/styles.xml><?xml version="1.0" encoding="utf-8"?>
-<w:styles xmlns:mc="http://schemas.openxmlformats.org/markup-compatibility/2006" xmlns:r="http://schemas.openxmlformats.org/officeDocument/2006/relationships" xmlns:w="http://schemas.openxmlformats.org/wordprocessingml/2006/main" xmlns:w14="http://schemas.microsoft.com/office/word/2010/wordml" xmlns:w15="http://schemas.microsoft.com/office/word/2012/wordml" mc:Ignorable="w14 w15">
+<w:styles xmlns:mc="http://schemas.openxmlformats.org/markup-compatibility/2006" xmlns:r="http://schemas.openxmlformats.org/officeDocument/2006/relationships" xmlns:w="http://schemas.openxmlformats.org/wordprocessingml/2006/main" xmlns:w14="http://schemas.microsoft.com/office/word/2010/wordml" xmlns:w15="http://schemas.microsoft.com/office/word/2012/wordml" xmlns:w16se="http://schemas.microsoft.com/office/word/2015/wordml/symex" mc:Ignorable="w14 w15 w16se">
   <w:docDefaults>
     <w:rPrDefault>
       <w:rPr>
@@ -1918,7 +2065,7 @@
       </w:pPr>
     </w:pPrDefault>
   </w:docDefaults>
-  <w:latentStyles w:defLockedState="0" w:defUIPriority="99" w:defSemiHidden="0" w:defUnhideWhenUsed="0" w:defQFormat="0" w:count="380">
+  <w:latentStyles w:defLockedState="0" w:defUIPriority="99" w:defSemiHidden="0" w:defUnhideWhenUsed="0" w:defQFormat="0" w:count="372">
     <w:lsdException w:name="Normal" w:uiPriority="0" w:qFormat="1"/>
     <w:lsdException w:name="heading 1" w:uiPriority="9" w:qFormat="1"/>
     <w:lsdException w:name="heading 2" w:semiHidden="1" w:uiPriority="9" w:unhideWhenUsed="1" w:qFormat="1"/>
@@ -2485,7 +2632,7 @@
 </file>
 
 <file path=word/glossary/document.xml><?xml version="1.0" encoding="utf-8"?>
-<w:glossaryDocument xmlns:wpc="http://schemas.microsoft.com/office/word/2010/wordprocessingCanvas" xmlns:mo="http://schemas.microsoft.com/office/mac/office/2008/main" xmlns:mc="http://schemas.openxmlformats.org/markup-compatibility/2006" xmlns:mv="urn:schemas-microsoft-com:mac:vml" xmlns:o="urn:schemas-microsoft-com:office:office" xmlns:r="http://schemas.openxmlformats.org/officeDocument/2006/relationships" xmlns:m="http://schemas.openxmlformats.org/officeDocument/2006/math" xmlns:v="urn:schemas-microsoft-com:vml" xmlns:wp14="http://schemas.microsoft.com/office/word/2010/wordprocessingDrawing" xmlns:wp="http://schemas.openxmlformats.org/drawingml/2006/wordprocessingDrawing" xmlns:w10="urn:schemas-microsoft-com:office:word" xmlns:w="http://schemas.openxmlformats.org/wordprocessingml/2006/main" xmlns:w14="http://schemas.microsoft.com/office/word/2010/wordml" xmlns:w15="http://schemas.microsoft.com/office/word/2012/wordml" xmlns:wpg="http://schemas.microsoft.com/office/word/2010/wordprocessingGroup" xmlns:wpi="http://schemas.microsoft.com/office/word/2010/wordprocessingInk" xmlns:wne="http://schemas.microsoft.com/office/word/2006/wordml" xmlns:wps="http://schemas.microsoft.com/office/word/2010/wordprocessingShape" mc:Ignorable="w14 w15 wp14">
+<w:glossaryDocument xmlns:wpc="http://schemas.microsoft.com/office/word/2010/wordprocessingCanvas" xmlns:cx="http://schemas.microsoft.com/office/drawing/2014/chartex" xmlns:cx1="http://schemas.microsoft.com/office/drawing/2015/9/8/chartex" xmlns:cx2="http://schemas.microsoft.com/office/drawing/2015/10/21/chartex" xmlns:mc="http://schemas.openxmlformats.org/markup-compatibility/2006" xmlns:o="urn:schemas-microsoft-com:office:office" xmlns:r="http://schemas.openxmlformats.org/officeDocument/2006/relationships" xmlns:m="http://schemas.openxmlformats.org/officeDocument/2006/math" xmlns:v="urn:schemas-microsoft-com:vml" xmlns:wp14="http://schemas.microsoft.com/office/word/2010/wordprocessingDrawing" xmlns:wp="http://schemas.openxmlformats.org/drawingml/2006/wordprocessingDrawing" xmlns:w10="urn:schemas-microsoft-com:office:word" xmlns:w="http://schemas.openxmlformats.org/wordprocessingml/2006/main" xmlns:w14="http://schemas.microsoft.com/office/word/2010/wordml" xmlns:w15="http://schemas.microsoft.com/office/word/2012/wordml" xmlns:w16se="http://schemas.microsoft.com/office/word/2015/wordml/symex" xmlns:wpg="http://schemas.microsoft.com/office/word/2010/wordprocessingGroup" xmlns:wpi="http://schemas.microsoft.com/office/word/2010/wordprocessingInk" xmlns:wne="http://schemas.microsoft.com/office/word/2006/wordml" xmlns:wps="http://schemas.microsoft.com/office/word/2010/wordprocessingShape" mc:Ignorable="w14 w15 w16se wp14">
   <w:docParts>
     <w:docPart>
       <w:docPartPr>
@@ -2587,27 +2734,27 @@
 </file>
 
 <file path=word/glossary/fontTable.xml><?xml version="1.0" encoding="utf-8"?>
-<w:fonts xmlns:mc="http://schemas.openxmlformats.org/markup-compatibility/2006" xmlns:r="http://schemas.openxmlformats.org/officeDocument/2006/relationships" xmlns:w="http://schemas.openxmlformats.org/wordprocessingml/2006/main" xmlns:w14="http://schemas.microsoft.com/office/word/2010/wordml" xmlns:w15="http://schemas.microsoft.com/office/word/2012/wordml" mc:Ignorable="w14 w15">
+<w:fonts xmlns:mc="http://schemas.openxmlformats.org/markup-compatibility/2006" xmlns:r="http://schemas.openxmlformats.org/officeDocument/2006/relationships" xmlns:w="http://schemas.openxmlformats.org/wordprocessingml/2006/main" xmlns:w14="http://schemas.microsoft.com/office/word/2010/wordml" xmlns:w15="http://schemas.microsoft.com/office/word/2012/wordml" xmlns:w16se="http://schemas.microsoft.com/office/word/2015/wordml/symex" mc:Ignorable="w14 w15 w16se">
   <w:font w:name="Symbol">
-    <w:panose1 w:val="00000000000000000000"/>
+    <w:panose1 w:val="05050102010706020507"/>
     <w:charset w:val="02"/>
-    <w:family w:val="auto"/>
+    <w:family w:val="roman"/>
     <w:pitch w:val="variable"/>
     <w:sig w:usb0="00000000" w:usb1="10000000" w:usb2="00000000" w:usb3="00000000" w:csb0="80000000" w:csb1="00000000"/>
   </w:font>
   <w:font w:name="Times New Roman">
     <w:panose1 w:val="02020603050405020304"/>
     <w:charset w:val="00"/>
-    <w:family w:val="auto"/>
+    <w:family w:val="roman"/>
     <w:pitch w:val="variable"/>
-    <w:sig w:usb0="E0002AEF" w:usb1="C0007841" w:usb2="00000009" w:usb3="00000000" w:csb0="000001FF" w:csb1="00000000"/>
+    <w:sig w:usb0="E0002EFF" w:usb1="C0007843" w:usb2="00000009" w:usb3="00000000" w:csb0="000001FF" w:csb1="00000000"/>
   </w:font>
   <w:font w:name="Courier New">
     <w:panose1 w:val="02070309020205020404"/>
     <w:charset w:val="00"/>
-    <w:family w:val="auto"/>
-    <w:pitch w:val="variable"/>
-    <w:sig w:usb0="E0002AFF" w:usb1="C0007843" w:usb2="00000009" w:usb3="00000000" w:csb0="000001FF" w:csb1="00000000"/>
+    <w:family w:val="modern"/>
+    <w:pitch w:val="fixed"/>
+    <w:sig w:usb0="E0002EFF" w:usb1="C0007843" w:usb2="00000009" w:usb3="00000000" w:csb0="000001FF" w:csb1="00000000"/>
   </w:font>
   <w:font w:name="Wingdings">
     <w:panose1 w:val="05000000000000000000"/>
@@ -2619,14 +2766,14 @@
   <w:font w:name="Calibri">
     <w:panose1 w:val="020F0502020204030204"/>
     <w:charset w:val="00"/>
-    <w:family w:val="auto"/>
+    <w:family w:val="swiss"/>
     <w:pitch w:val="variable"/>
     <w:sig w:usb0="E00002FF" w:usb1="4000ACFF" w:usb2="00000001" w:usb3="00000000" w:csb0="0000019F" w:csb1="00000000"/>
   </w:font>
   <w:font w:name="Cambria">
     <w:panose1 w:val="02040503050406030204"/>
     <w:charset w:val="00"/>
-    <w:family w:val="auto"/>
+    <w:family w:val="roman"/>
     <w:pitch w:val="variable"/>
     <w:sig w:usb0="E00002FF" w:usb1="400004FF" w:usb2="00000000" w:usb3="00000000" w:csb0="0000019F" w:csb1="00000000"/>
   </w:font>
@@ -2637,17 +2784,10 @@
     <w:pitch w:val="variable"/>
     <w:sig w:usb0="E1002EFF" w:usb1="C000605B" w:usb2="00000029" w:usb3="00000000" w:csb0="000101FF" w:csb1="00000000"/>
   </w:font>
-  <w:font w:name="Arial">
-    <w:panose1 w:val="020B0604020202020204"/>
-    <w:charset w:val="00"/>
-    <w:family w:val="auto"/>
-    <w:pitch w:val="variable"/>
-    <w:sig w:usb0="E0002AFF" w:usb1="C0007843" w:usb2="00000009" w:usb3="00000000" w:csb0="000001FF" w:csb1="00000000"/>
-  </w:font>
   <w:font w:name="Calibri Light">
     <w:panose1 w:val="020F0302020204030204"/>
     <w:charset w:val="00"/>
-    <w:family w:val="auto"/>
+    <w:family w:val="swiss"/>
     <w:pitch w:val="variable"/>
     <w:sig w:usb0="A00002EF" w:usb1="4000207B" w:usb2="00000000" w:usb3="00000000" w:csb0="0000019F" w:csb1="00000000"/>
   </w:font>
@@ -2655,9 +2795,10 @@
 </file>
 
 <file path=word/glossary/settings.xml><?xml version="1.0" encoding="utf-8"?>
-<w:settings xmlns:mc="http://schemas.openxmlformats.org/markup-compatibility/2006" xmlns:o="urn:schemas-microsoft-com:office:office" xmlns:r="http://schemas.openxmlformats.org/officeDocument/2006/relationships" xmlns:m="http://schemas.openxmlformats.org/officeDocument/2006/math" xmlns:v="urn:schemas-microsoft-com:vml" xmlns:w10="urn:schemas-microsoft-com:office:word" xmlns:w="http://schemas.openxmlformats.org/wordprocessingml/2006/main" xmlns:w14="http://schemas.microsoft.com/office/word/2010/wordml" xmlns:w15="http://schemas.microsoft.com/office/word/2012/wordml" xmlns:sl="http://schemas.openxmlformats.org/schemaLibrary/2006/main" mc:Ignorable="w14 w15">
+<w:settings xmlns:mc="http://schemas.openxmlformats.org/markup-compatibility/2006" xmlns:o="urn:schemas-microsoft-com:office:office" xmlns:r="http://schemas.openxmlformats.org/officeDocument/2006/relationships" xmlns:m="http://schemas.openxmlformats.org/officeDocument/2006/math" xmlns:v="urn:schemas-microsoft-com:vml" xmlns:w10="urn:schemas-microsoft-com:office:word" xmlns:w="http://schemas.openxmlformats.org/wordprocessingml/2006/main" xmlns:w14="http://schemas.microsoft.com/office/word/2010/wordml" xmlns:w15="http://schemas.microsoft.com/office/word/2012/wordml" xmlns:w16se="http://schemas.microsoft.com/office/word/2015/wordml/symex" xmlns:sl="http://schemas.openxmlformats.org/schemaLibrary/2006/main" mc:Ignorable="w14 w15 w16se">
   <w:view w:val="normal"/>
   <w:defaultTabStop w:val="720"/>
+  <w:hyphenationZone w:val="425"/>
   <w:characterSpacingControl w:val="doNotCompress"/>
   <w:compat>
     <w:useFELayout/>
@@ -2671,6 +2812,7 @@
     <w:rsidRoot w:val="0095247F"/>
     <w:rsid w:val="00155539"/>
     <w:rsid w:val="00537169"/>
+    <w:rsid w:val="00596AE5"/>
     <w:rsid w:val="0095247F"/>
     <w:rsid w:val="00B06C10"/>
     <w:rsid w:val="00DA405D"/>
@@ -2698,7 +2840,7 @@
 </file>
 
 <file path=word/glossary/styles.xml><?xml version="1.0" encoding="utf-8"?>
-<w:styles xmlns:mc="http://schemas.openxmlformats.org/markup-compatibility/2006" xmlns:r="http://schemas.openxmlformats.org/officeDocument/2006/relationships" xmlns:w="http://schemas.openxmlformats.org/wordprocessingml/2006/main" xmlns:w14="http://schemas.microsoft.com/office/word/2010/wordml" xmlns:w15="http://schemas.microsoft.com/office/word/2012/wordml" mc:Ignorable="w14 w15">
+<w:styles xmlns:mc="http://schemas.openxmlformats.org/markup-compatibility/2006" xmlns:r="http://schemas.openxmlformats.org/officeDocument/2006/relationships" xmlns:w="http://schemas.openxmlformats.org/wordprocessingml/2006/main" xmlns:w14="http://schemas.microsoft.com/office/word/2010/wordml" xmlns:w15="http://schemas.microsoft.com/office/word/2012/wordml" xmlns:w16se="http://schemas.microsoft.com/office/word/2015/wordml/symex" mc:Ignorable="w14 w15 w16se">
   <w:docDefaults>
     <w:rPrDefault>
       <w:rPr>
@@ -2714,7 +2856,7 @@
       </w:pPr>
     </w:pPrDefault>
   </w:docDefaults>
-  <w:latentStyles w:defLockedState="0" w:defUIPriority="99" w:defSemiHidden="0" w:defUnhideWhenUsed="0" w:defQFormat="0" w:count="380">
+  <w:latentStyles w:defLockedState="0" w:defUIPriority="99" w:defSemiHidden="0" w:defUnhideWhenUsed="0" w:defQFormat="0" w:count="372">
     <w:lsdException w:name="Normal" w:uiPriority="0" w:qFormat="1"/>
     <w:lsdException w:name="heading 1" w:uiPriority="9" w:qFormat="1"/>
     <w:lsdException w:name="heading 2" w:semiHidden="1" w:uiPriority="9" w:unhideWhenUsed="1" w:qFormat="1"/>
@@ -3137,10 +3279,9 @@
 </file>
 
 <file path=word/glossary/webSettings.xml><?xml version="1.0" encoding="utf-8"?>
-<w:webSettings xmlns:mc="http://schemas.openxmlformats.org/markup-compatibility/2006" xmlns:r="http://schemas.openxmlformats.org/officeDocument/2006/relationships" xmlns:w="http://schemas.openxmlformats.org/wordprocessingml/2006/main" xmlns:w14="http://schemas.microsoft.com/office/word/2010/wordml" xmlns:w15="http://schemas.microsoft.com/office/word/2012/wordml" mc:Ignorable="w14 w15">
+<w:webSettings xmlns:mc="http://schemas.openxmlformats.org/markup-compatibility/2006" xmlns:r="http://schemas.openxmlformats.org/officeDocument/2006/relationships" xmlns:w="http://schemas.openxmlformats.org/wordprocessingml/2006/main" xmlns:w14="http://schemas.microsoft.com/office/word/2010/wordml" xmlns:w15="http://schemas.microsoft.com/office/word/2012/wordml" xmlns:w16se="http://schemas.microsoft.com/office/word/2015/wordml/symex" mc:Ignorable="w14 w15 w16se">
   <w:optimizeForBrowser/>
   <w:allowPNG/>
-  <w:doNotSaveAsSingleFile/>
 </w:webSettings>
 </file>
 

</xml_diff>